<commit_message>
Cập nhật file báo cáo có chứa link github
</commit_message>
<xml_diff>
--- a/report/Nhom1_CloudComputing_DeTai1.docx
+++ b/report/Nhom1_CloudComputing_DeTai1.docx
@@ -482,6 +482,7 @@
             </w:tabs>
             <w:spacing w:line="360" w:lineRule="auto"/>
             <w:rPr>
+              <w:rFonts w:hint="default" w:ascii="Times New Roman" w:hAnsi="Times New Roman" w:cs="Times New Roman"/>
               <w:sz w:val="24"/>
               <w:szCs w:val="24"/>
             </w:rPr>
@@ -524,7 +525,7 @@
               <w:sz w:val="24"/>
               <w:szCs w:val="24"/>
             </w:rPr>
-            <w:instrText xml:space="preserve"> HYPERLINK \l _Toc9868 </w:instrText>
+            <w:instrText xml:space="preserve"> HYPERLINK \l _Toc7654 </w:instrText>
           </w:r>
           <w:r>
             <w:rPr>
@@ -545,6 +546,7 @@
           </w:r>
           <w:r>
             <w:rPr>
+              <w:rFonts w:hint="default" w:ascii="Times New Roman" w:hAnsi="Times New Roman" w:cs="Times New Roman"/>
               <w:sz w:val="24"/>
               <w:szCs w:val="24"/>
             </w:rPr>
@@ -552,6 +554,7 @@
           </w:r>
           <w:r>
             <w:rPr>
+              <w:rFonts w:hint="default" w:ascii="Times New Roman" w:hAnsi="Times New Roman" w:cs="Times New Roman"/>
               <w:sz w:val="24"/>
               <w:szCs w:val="24"/>
             </w:rPr>
@@ -559,13 +562,15 @@
           </w:r>
           <w:r>
             <w:rPr>
-              <w:sz w:val="24"/>
-              <w:szCs w:val="24"/>
-            </w:rPr>
-            <w:instrText xml:space="preserve"> PAGEREF _Toc9868 \h </w:instrText>
-          </w:r>
-          <w:r>
-            <w:rPr>
+              <w:rFonts w:hint="default" w:ascii="Times New Roman" w:hAnsi="Times New Roman" w:cs="Times New Roman"/>
+              <w:sz w:val="24"/>
+              <w:szCs w:val="24"/>
+            </w:rPr>
+            <w:instrText xml:space="preserve"> PAGEREF _Toc7654 \h </w:instrText>
+          </w:r>
+          <w:r>
+            <w:rPr>
+              <w:rFonts w:hint="default" w:ascii="Times New Roman" w:hAnsi="Times New Roman" w:cs="Times New Roman"/>
               <w:sz w:val="24"/>
               <w:szCs w:val="24"/>
             </w:rPr>
@@ -573,6 +578,7 @@
           </w:r>
           <w:r>
             <w:rPr>
+              <w:rFonts w:hint="default" w:ascii="Times New Roman" w:hAnsi="Times New Roman" w:cs="Times New Roman"/>
               <w:sz w:val="24"/>
               <w:szCs w:val="24"/>
             </w:rPr>
@@ -580,6 +586,7 @@
           </w:r>
           <w:r>
             <w:rPr>
+              <w:rFonts w:hint="default" w:ascii="Times New Roman" w:hAnsi="Times New Roman" w:cs="Times New Roman"/>
               <w:sz w:val="24"/>
               <w:szCs w:val="24"/>
             </w:rPr>
@@ -602,6 +609,7 @@
             </w:tabs>
             <w:spacing w:line="360" w:lineRule="auto"/>
             <w:rPr>
+              <w:rFonts w:hint="default" w:ascii="Times New Roman" w:hAnsi="Times New Roman" w:cs="Times New Roman"/>
               <w:sz w:val="24"/>
               <w:szCs w:val="24"/>
             </w:rPr>
@@ -620,7 +628,7 @@
               <w:sz w:val="24"/>
               <w:szCs w:val="24"/>
             </w:rPr>
-            <w:instrText xml:space="preserve"> HYPERLINK \l _Toc29600 </w:instrText>
+            <w:instrText xml:space="preserve"> HYPERLINK \l _Toc29499 </w:instrText>
           </w:r>
           <w:r>
             <w:rPr>
@@ -640,6 +648,7 @@
           </w:r>
           <w:r>
             <w:rPr>
+              <w:rFonts w:hint="default" w:ascii="Times New Roman" w:hAnsi="Times New Roman" w:cs="Times New Roman"/>
               <w:sz w:val="24"/>
               <w:szCs w:val="24"/>
             </w:rPr>
@@ -647,6 +656,7 @@
           </w:r>
           <w:r>
             <w:rPr>
+              <w:rFonts w:hint="default" w:ascii="Times New Roman" w:hAnsi="Times New Roman" w:cs="Times New Roman"/>
               <w:sz w:val="24"/>
               <w:szCs w:val="24"/>
             </w:rPr>
@@ -654,13 +664,15 @@
           </w:r>
           <w:r>
             <w:rPr>
-              <w:sz w:val="24"/>
-              <w:szCs w:val="24"/>
-            </w:rPr>
-            <w:instrText xml:space="preserve"> PAGEREF _Toc29600 \h </w:instrText>
-          </w:r>
-          <w:r>
-            <w:rPr>
+              <w:rFonts w:hint="default" w:ascii="Times New Roman" w:hAnsi="Times New Roman" w:cs="Times New Roman"/>
+              <w:sz w:val="24"/>
+              <w:szCs w:val="24"/>
+            </w:rPr>
+            <w:instrText xml:space="preserve"> PAGEREF _Toc29499 \h </w:instrText>
+          </w:r>
+          <w:r>
+            <w:rPr>
+              <w:rFonts w:hint="default" w:ascii="Times New Roman" w:hAnsi="Times New Roman" w:cs="Times New Roman"/>
               <w:sz w:val="24"/>
               <w:szCs w:val="24"/>
             </w:rPr>
@@ -668,6 +680,7 @@
           </w:r>
           <w:r>
             <w:rPr>
+              <w:rFonts w:hint="default" w:ascii="Times New Roman" w:hAnsi="Times New Roman" w:cs="Times New Roman"/>
               <w:sz w:val="24"/>
               <w:szCs w:val="24"/>
             </w:rPr>
@@ -675,6 +688,7 @@
           </w:r>
           <w:r>
             <w:rPr>
+              <w:rFonts w:hint="default" w:ascii="Times New Roman" w:hAnsi="Times New Roman" w:cs="Times New Roman"/>
               <w:sz w:val="24"/>
               <w:szCs w:val="24"/>
             </w:rPr>
@@ -697,6 +711,7 @@
             </w:tabs>
             <w:spacing w:line="360" w:lineRule="auto"/>
             <w:rPr>
+              <w:rFonts w:hint="default" w:ascii="Times New Roman" w:hAnsi="Times New Roman" w:cs="Times New Roman"/>
               <w:sz w:val="24"/>
               <w:szCs w:val="24"/>
             </w:rPr>
@@ -715,7 +730,7 @@
               <w:sz w:val="24"/>
               <w:szCs w:val="24"/>
             </w:rPr>
-            <w:instrText xml:space="preserve"> HYPERLINK \l _Toc11665 </w:instrText>
+            <w:instrText xml:space="preserve"> HYPERLINK \l _Toc4978 </w:instrText>
           </w:r>
           <w:r>
             <w:rPr>
@@ -735,6 +750,7 @@
           </w:r>
           <w:r>
             <w:rPr>
+              <w:rFonts w:hint="default" w:ascii="Times New Roman" w:hAnsi="Times New Roman" w:cs="Times New Roman"/>
               <w:sz w:val="24"/>
               <w:szCs w:val="24"/>
             </w:rPr>
@@ -742,6 +758,7 @@
           </w:r>
           <w:r>
             <w:rPr>
+              <w:rFonts w:hint="default" w:ascii="Times New Roman" w:hAnsi="Times New Roman" w:cs="Times New Roman"/>
               <w:sz w:val="24"/>
               <w:szCs w:val="24"/>
             </w:rPr>
@@ -749,13 +766,15 @@
           </w:r>
           <w:r>
             <w:rPr>
-              <w:sz w:val="24"/>
-              <w:szCs w:val="24"/>
-            </w:rPr>
-            <w:instrText xml:space="preserve"> PAGEREF _Toc11665 \h </w:instrText>
-          </w:r>
-          <w:r>
-            <w:rPr>
+              <w:rFonts w:hint="default" w:ascii="Times New Roman" w:hAnsi="Times New Roman" w:cs="Times New Roman"/>
+              <w:sz w:val="24"/>
+              <w:szCs w:val="24"/>
+            </w:rPr>
+            <w:instrText xml:space="preserve"> PAGEREF _Toc4978 \h </w:instrText>
+          </w:r>
+          <w:r>
+            <w:rPr>
+              <w:rFonts w:hint="default" w:ascii="Times New Roman" w:hAnsi="Times New Roman" w:cs="Times New Roman"/>
               <w:sz w:val="24"/>
               <w:szCs w:val="24"/>
             </w:rPr>
@@ -763,6 +782,7 @@
           </w:r>
           <w:r>
             <w:rPr>
+              <w:rFonts w:hint="default" w:ascii="Times New Roman" w:hAnsi="Times New Roman" w:cs="Times New Roman"/>
               <w:sz w:val="24"/>
               <w:szCs w:val="24"/>
             </w:rPr>
@@ -770,6 +790,7 @@
           </w:r>
           <w:r>
             <w:rPr>
+              <w:rFonts w:hint="default" w:ascii="Times New Roman" w:hAnsi="Times New Roman" w:cs="Times New Roman"/>
               <w:sz w:val="24"/>
               <w:szCs w:val="24"/>
             </w:rPr>
@@ -792,6 +813,7 @@
             </w:tabs>
             <w:spacing w:line="360" w:lineRule="auto"/>
             <w:rPr>
+              <w:rFonts w:hint="default" w:ascii="Times New Roman" w:hAnsi="Times New Roman" w:cs="Times New Roman"/>
               <w:sz w:val="24"/>
               <w:szCs w:val="24"/>
             </w:rPr>
@@ -810,7 +832,7 @@
               <w:sz w:val="24"/>
               <w:szCs w:val="24"/>
             </w:rPr>
-            <w:instrText xml:space="preserve"> HYPERLINK \l _Toc18855 </w:instrText>
+            <w:instrText xml:space="preserve"> HYPERLINK \l _Toc26842 </w:instrText>
           </w:r>
           <w:r>
             <w:rPr>
@@ -831,6 +853,7 @@
           </w:r>
           <w:r>
             <w:rPr>
+              <w:rFonts w:hint="default" w:ascii="Times New Roman" w:hAnsi="Times New Roman" w:cs="Times New Roman"/>
               <w:sz w:val="24"/>
               <w:szCs w:val="24"/>
             </w:rPr>
@@ -838,6 +861,7 @@
           </w:r>
           <w:r>
             <w:rPr>
+              <w:rFonts w:hint="default" w:ascii="Times New Roman" w:hAnsi="Times New Roman" w:cs="Times New Roman"/>
               <w:sz w:val="24"/>
               <w:szCs w:val="24"/>
             </w:rPr>
@@ -845,13 +869,15 @@
           </w:r>
           <w:r>
             <w:rPr>
-              <w:sz w:val="24"/>
-              <w:szCs w:val="24"/>
-            </w:rPr>
-            <w:instrText xml:space="preserve"> PAGEREF _Toc18855 \h </w:instrText>
-          </w:r>
-          <w:r>
-            <w:rPr>
+              <w:rFonts w:hint="default" w:ascii="Times New Roman" w:hAnsi="Times New Roman" w:cs="Times New Roman"/>
+              <w:sz w:val="24"/>
+              <w:szCs w:val="24"/>
+            </w:rPr>
+            <w:instrText xml:space="preserve"> PAGEREF _Toc26842 \h </w:instrText>
+          </w:r>
+          <w:r>
+            <w:rPr>
+              <w:rFonts w:hint="default" w:ascii="Times New Roman" w:hAnsi="Times New Roman" w:cs="Times New Roman"/>
               <w:sz w:val="24"/>
               <w:szCs w:val="24"/>
             </w:rPr>
@@ -859,6 +885,7 @@
           </w:r>
           <w:r>
             <w:rPr>
+              <w:rFonts w:hint="default" w:ascii="Times New Roman" w:hAnsi="Times New Roman" w:cs="Times New Roman"/>
               <w:sz w:val="24"/>
               <w:szCs w:val="24"/>
             </w:rPr>
@@ -866,6 +893,7 @@
           </w:r>
           <w:r>
             <w:rPr>
+              <w:rFonts w:hint="default" w:ascii="Times New Roman" w:hAnsi="Times New Roman" w:cs="Times New Roman"/>
               <w:sz w:val="24"/>
               <w:szCs w:val="24"/>
             </w:rPr>
@@ -888,6 +916,7 @@
             </w:tabs>
             <w:spacing w:line="360" w:lineRule="auto"/>
             <w:rPr>
+              <w:rFonts w:hint="default" w:ascii="Times New Roman" w:hAnsi="Times New Roman" w:cs="Times New Roman"/>
               <w:sz w:val="24"/>
               <w:szCs w:val="24"/>
             </w:rPr>
@@ -906,7 +935,7 @@
               <w:sz w:val="24"/>
               <w:szCs w:val="24"/>
             </w:rPr>
-            <w:instrText xml:space="preserve"> HYPERLINK \l _Toc20309 </w:instrText>
+            <w:instrText xml:space="preserve"> HYPERLINK \l _Toc16999 </w:instrText>
           </w:r>
           <w:r>
             <w:rPr>
@@ -926,6 +955,7 @@
           </w:r>
           <w:r>
             <w:rPr>
+              <w:rFonts w:hint="default" w:ascii="Times New Roman" w:hAnsi="Times New Roman" w:cs="Times New Roman"/>
               <w:sz w:val="24"/>
               <w:szCs w:val="24"/>
             </w:rPr>
@@ -933,6 +963,7 @@
           </w:r>
           <w:r>
             <w:rPr>
+              <w:rFonts w:hint="default" w:ascii="Times New Roman" w:hAnsi="Times New Roman" w:cs="Times New Roman"/>
               <w:sz w:val="24"/>
               <w:szCs w:val="24"/>
             </w:rPr>
@@ -940,13 +971,15 @@
           </w:r>
           <w:r>
             <w:rPr>
-              <w:sz w:val="24"/>
-              <w:szCs w:val="24"/>
-            </w:rPr>
-            <w:instrText xml:space="preserve"> PAGEREF _Toc20309 \h </w:instrText>
-          </w:r>
-          <w:r>
-            <w:rPr>
+              <w:rFonts w:hint="default" w:ascii="Times New Roman" w:hAnsi="Times New Roman" w:cs="Times New Roman"/>
+              <w:sz w:val="24"/>
+              <w:szCs w:val="24"/>
+            </w:rPr>
+            <w:instrText xml:space="preserve"> PAGEREF _Toc16999 \h </w:instrText>
+          </w:r>
+          <w:r>
+            <w:rPr>
+              <w:rFonts w:hint="default" w:ascii="Times New Roman" w:hAnsi="Times New Roman" w:cs="Times New Roman"/>
               <w:sz w:val="24"/>
               <w:szCs w:val="24"/>
             </w:rPr>
@@ -954,6 +987,7 @@
           </w:r>
           <w:r>
             <w:rPr>
+              <w:rFonts w:hint="default" w:ascii="Times New Roman" w:hAnsi="Times New Roman" w:cs="Times New Roman"/>
               <w:sz w:val="24"/>
               <w:szCs w:val="24"/>
             </w:rPr>
@@ -961,6 +995,7 @@
           </w:r>
           <w:r>
             <w:rPr>
+              <w:rFonts w:hint="default" w:ascii="Times New Roman" w:hAnsi="Times New Roman" w:cs="Times New Roman"/>
               <w:sz w:val="24"/>
               <w:szCs w:val="24"/>
             </w:rPr>
@@ -983,6 +1018,7 @@
             </w:tabs>
             <w:spacing w:line="360" w:lineRule="auto"/>
             <w:rPr>
+              <w:rFonts w:hint="default" w:ascii="Times New Roman" w:hAnsi="Times New Roman" w:cs="Times New Roman"/>
               <w:sz w:val="24"/>
               <w:szCs w:val="24"/>
             </w:rPr>
@@ -1001,7 +1037,7 @@
               <w:sz w:val="24"/>
               <w:szCs w:val="24"/>
             </w:rPr>
-            <w:instrText xml:space="preserve"> HYPERLINK \l _Toc18791 </w:instrText>
+            <w:instrText xml:space="preserve"> HYPERLINK \l _Toc29857 </w:instrText>
           </w:r>
           <w:r>
             <w:rPr>
@@ -1030,6 +1066,7 @@
           </w:r>
           <w:r>
             <w:rPr>
+              <w:rFonts w:hint="default" w:ascii="Times New Roman" w:hAnsi="Times New Roman" w:cs="Times New Roman"/>
               <w:sz w:val="24"/>
               <w:szCs w:val="24"/>
             </w:rPr>
@@ -1037,6 +1074,7 @@
           </w:r>
           <w:r>
             <w:rPr>
+              <w:rFonts w:hint="default" w:ascii="Times New Roman" w:hAnsi="Times New Roman" w:cs="Times New Roman"/>
               <w:sz w:val="24"/>
               <w:szCs w:val="24"/>
             </w:rPr>
@@ -1044,13 +1082,15 @@
           </w:r>
           <w:r>
             <w:rPr>
-              <w:sz w:val="24"/>
-              <w:szCs w:val="24"/>
-            </w:rPr>
-            <w:instrText xml:space="preserve"> PAGEREF _Toc18791 \h </w:instrText>
-          </w:r>
-          <w:r>
-            <w:rPr>
+              <w:rFonts w:hint="default" w:ascii="Times New Roman" w:hAnsi="Times New Roman" w:cs="Times New Roman"/>
+              <w:sz w:val="24"/>
+              <w:szCs w:val="24"/>
+            </w:rPr>
+            <w:instrText xml:space="preserve"> PAGEREF _Toc29857 \h </w:instrText>
+          </w:r>
+          <w:r>
+            <w:rPr>
+              <w:rFonts w:hint="default" w:ascii="Times New Roman" w:hAnsi="Times New Roman" w:cs="Times New Roman"/>
               <w:sz w:val="24"/>
               <w:szCs w:val="24"/>
             </w:rPr>
@@ -1058,6 +1098,7 @@
           </w:r>
           <w:r>
             <w:rPr>
+              <w:rFonts w:hint="default" w:ascii="Times New Roman" w:hAnsi="Times New Roman" w:cs="Times New Roman"/>
               <w:sz w:val="24"/>
               <w:szCs w:val="24"/>
             </w:rPr>
@@ -1065,6 +1106,7 @@
           </w:r>
           <w:r>
             <w:rPr>
+              <w:rFonts w:hint="default" w:ascii="Times New Roman" w:hAnsi="Times New Roman" w:cs="Times New Roman"/>
               <w:sz w:val="24"/>
               <w:szCs w:val="24"/>
             </w:rPr>
@@ -1087,6 +1129,7 @@
             </w:tabs>
             <w:spacing w:line="360" w:lineRule="auto"/>
             <w:rPr>
+              <w:rFonts w:hint="default" w:ascii="Times New Roman" w:hAnsi="Times New Roman" w:cs="Times New Roman"/>
               <w:sz w:val="24"/>
               <w:szCs w:val="24"/>
             </w:rPr>
@@ -1105,7 +1148,7 @@
               <w:sz w:val="24"/>
               <w:szCs w:val="24"/>
             </w:rPr>
-            <w:instrText xml:space="preserve"> HYPERLINK \l _Toc12048 </w:instrText>
+            <w:instrText xml:space="preserve"> HYPERLINK \l _Toc31938 </w:instrText>
           </w:r>
           <w:r>
             <w:rPr>
@@ -1125,6 +1168,7 @@
           </w:r>
           <w:r>
             <w:rPr>
+              <w:rFonts w:hint="default" w:ascii="Times New Roman" w:hAnsi="Times New Roman" w:cs="Times New Roman"/>
               <w:sz w:val="24"/>
               <w:szCs w:val="24"/>
             </w:rPr>
@@ -1132,6 +1176,7 @@
           </w:r>
           <w:r>
             <w:rPr>
+              <w:rFonts w:hint="default" w:ascii="Times New Roman" w:hAnsi="Times New Roman" w:cs="Times New Roman"/>
               <w:sz w:val="24"/>
               <w:szCs w:val="24"/>
             </w:rPr>
@@ -1139,13 +1184,15 @@
           </w:r>
           <w:r>
             <w:rPr>
-              <w:sz w:val="24"/>
-              <w:szCs w:val="24"/>
-            </w:rPr>
-            <w:instrText xml:space="preserve"> PAGEREF _Toc12048 \h </w:instrText>
-          </w:r>
-          <w:r>
-            <w:rPr>
+              <w:rFonts w:hint="default" w:ascii="Times New Roman" w:hAnsi="Times New Roman" w:cs="Times New Roman"/>
+              <w:sz w:val="24"/>
+              <w:szCs w:val="24"/>
+            </w:rPr>
+            <w:instrText xml:space="preserve"> PAGEREF _Toc31938 \h </w:instrText>
+          </w:r>
+          <w:r>
+            <w:rPr>
+              <w:rFonts w:hint="default" w:ascii="Times New Roman" w:hAnsi="Times New Roman" w:cs="Times New Roman"/>
               <w:sz w:val="24"/>
               <w:szCs w:val="24"/>
             </w:rPr>
@@ -1153,6 +1200,7 @@
           </w:r>
           <w:r>
             <w:rPr>
+              <w:rFonts w:hint="default" w:ascii="Times New Roman" w:hAnsi="Times New Roman" w:cs="Times New Roman"/>
               <w:sz w:val="24"/>
               <w:szCs w:val="24"/>
             </w:rPr>
@@ -1160,6 +1208,7 @@
           </w:r>
           <w:r>
             <w:rPr>
+              <w:rFonts w:hint="default" w:ascii="Times New Roman" w:hAnsi="Times New Roman" w:cs="Times New Roman"/>
               <w:sz w:val="24"/>
               <w:szCs w:val="24"/>
             </w:rPr>
@@ -1182,6 +1231,7 @@
             </w:tabs>
             <w:spacing w:line="360" w:lineRule="auto"/>
             <w:rPr>
+              <w:rFonts w:hint="default" w:ascii="Times New Roman" w:hAnsi="Times New Roman" w:cs="Times New Roman"/>
               <w:sz w:val="24"/>
               <w:szCs w:val="24"/>
             </w:rPr>
@@ -1200,7 +1250,7 @@
               <w:sz w:val="24"/>
               <w:szCs w:val="24"/>
             </w:rPr>
-            <w:instrText xml:space="preserve"> HYPERLINK \l _Toc25323 </w:instrText>
+            <w:instrText xml:space="preserve"> HYPERLINK \l _Toc13728 </w:instrText>
           </w:r>
           <w:r>
             <w:rPr>
@@ -1220,6 +1270,7 @@
           </w:r>
           <w:r>
             <w:rPr>
+              <w:rFonts w:hint="default" w:ascii="Times New Roman" w:hAnsi="Times New Roman" w:cs="Times New Roman"/>
               <w:sz w:val="24"/>
               <w:szCs w:val="24"/>
             </w:rPr>
@@ -1227,6 +1278,7 @@
           </w:r>
           <w:r>
             <w:rPr>
+              <w:rFonts w:hint="default" w:ascii="Times New Roman" w:hAnsi="Times New Roman" w:cs="Times New Roman"/>
               <w:sz w:val="24"/>
               <w:szCs w:val="24"/>
             </w:rPr>
@@ -1234,13 +1286,15 @@
           </w:r>
           <w:r>
             <w:rPr>
-              <w:sz w:val="24"/>
-              <w:szCs w:val="24"/>
-            </w:rPr>
-            <w:instrText xml:space="preserve"> PAGEREF _Toc25323 \h </w:instrText>
-          </w:r>
-          <w:r>
-            <w:rPr>
+              <w:rFonts w:hint="default" w:ascii="Times New Roman" w:hAnsi="Times New Roman" w:cs="Times New Roman"/>
+              <w:sz w:val="24"/>
+              <w:szCs w:val="24"/>
+            </w:rPr>
+            <w:instrText xml:space="preserve"> PAGEREF _Toc13728 \h </w:instrText>
+          </w:r>
+          <w:r>
+            <w:rPr>
+              <w:rFonts w:hint="default" w:ascii="Times New Roman" w:hAnsi="Times New Roman" w:cs="Times New Roman"/>
               <w:sz w:val="24"/>
               <w:szCs w:val="24"/>
             </w:rPr>
@@ -1248,6 +1302,7 @@
           </w:r>
           <w:r>
             <w:rPr>
+              <w:rFonts w:hint="default" w:ascii="Times New Roman" w:hAnsi="Times New Roman" w:cs="Times New Roman"/>
               <w:sz w:val="24"/>
               <w:szCs w:val="24"/>
             </w:rPr>
@@ -1255,6 +1310,7 @@
           </w:r>
           <w:r>
             <w:rPr>
+              <w:rFonts w:hint="default" w:ascii="Times New Roman" w:hAnsi="Times New Roman" w:cs="Times New Roman"/>
               <w:sz w:val="24"/>
               <w:szCs w:val="24"/>
             </w:rPr>
@@ -1277,6 +1333,7 @@
             </w:tabs>
             <w:spacing w:line="360" w:lineRule="auto"/>
             <w:rPr>
+              <w:rFonts w:hint="default" w:ascii="Times New Roman" w:hAnsi="Times New Roman" w:cs="Times New Roman"/>
               <w:sz w:val="24"/>
               <w:szCs w:val="24"/>
             </w:rPr>
@@ -1295,7 +1352,7 @@
               <w:sz w:val="24"/>
               <w:szCs w:val="24"/>
             </w:rPr>
-            <w:instrText xml:space="preserve"> HYPERLINK \l _Toc14210 </w:instrText>
+            <w:instrText xml:space="preserve"> HYPERLINK \l _Toc20019 </w:instrText>
           </w:r>
           <w:r>
             <w:rPr>
@@ -1315,6 +1372,7 @@
           </w:r>
           <w:r>
             <w:rPr>
+              <w:rFonts w:hint="default" w:ascii="Times New Roman" w:hAnsi="Times New Roman" w:cs="Times New Roman"/>
               <w:sz w:val="24"/>
               <w:szCs w:val="24"/>
             </w:rPr>
@@ -1322,6 +1380,7 @@
           </w:r>
           <w:r>
             <w:rPr>
+              <w:rFonts w:hint="default" w:ascii="Times New Roman" w:hAnsi="Times New Roman" w:cs="Times New Roman"/>
               <w:sz w:val="24"/>
               <w:szCs w:val="24"/>
             </w:rPr>
@@ -1329,13 +1388,15 @@
           </w:r>
           <w:r>
             <w:rPr>
-              <w:sz w:val="24"/>
-              <w:szCs w:val="24"/>
-            </w:rPr>
-            <w:instrText xml:space="preserve"> PAGEREF _Toc14210 \h </w:instrText>
-          </w:r>
-          <w:r>
-            <w:rPr>
+              <w:rFonts w:hint="default" w:ascii="Times New Roman" w:hAnsi="Times New Roman" w:cs="Times New Roman"/>
+              <w:sz w:val="24"/>
+              <w:szCs w:val="24"/>
+            </w:rPr>
+            <w:instrText xml:space="preserve"> PAGEREF _Toc20019 \h </w:instrText>
+          </w:r>
+          <w:r>
+            <w:rPr>
+              <w:rFonts w:hint="default" w:ascii="Times New Roman" w:hAnsi="Times New Roman" w:cs="Times New Roman"/>
               <w:sz w:val="24"/>
               <w:szCs w:val="24"/>
             </w:rPr>
@@ -1343,6 +1404,7 @@
           </w:r>
           <w:r>
             <w:rPr>
+              <w:rFonts w:hint="default" w:ascii="Times New Roman" w:hAnsi="Times New Roman" w:cs="Times New Roman"/>
               <w:sz w:val="24"/>
               <w:szCs w:val="24"/>
             </w:rPr>
@@ -1350,6 +1412,7 @@
           </w:r>
           <w:r>
             <w:rPr>
+              <w:rFonts w:hint="default" w:ascii="Times New Roman" w:hAnsi="Times New Roman" w:cs="Times New Roman"/>
               <w:sz w:val="24"/>
               <w:szCs w:val="24"/>
             </w:rPr>
@@ -1372,6 +1435,7 @@
             </w:tabs>
             <w:spacing w:line="360" w:lineRule="auto"/>
             <w:rPr>
+              <w:rFonts w:hint="default" w:ascii="Times New Roman" w:hAnsi="Times New Roman" w:cs="Times New Roman"/>
               <w:sz w:val="24"/>
               <w:szCs w:val="24"/>
             </w:rPr>
@@ -1390,7 +1454,7 @@
               <w:sz w:val="24"/>
               <w:szCs w:val="24"/>
             </w:rPr>
-            <w:instrText xml:space="preserve"> HYPERLINK \l _Toc19765 </w:instrText>
+            <w:instrText xml:space="preserve"> HYPERLINK \l _Toc22050 </w:instrText>
           </w:r>
           <w:r>
             <w:rPr>
@@ -1410,6 +1474,7 @@
           </w:r>
           <w:r>
             <w:rPr>
+              <w:rFonts w:hint="default" w:ascii="Times New Roman" w:hAnsi="Times New Roman" w:cs="Times New Roman"/>
               <w:sz w:val="24"/>
               <w:szCs w:val="24"/>
             </w:rPr>
@@ -1417,6 +1482,7 @@
           </w:r>
           <w:r>
             <w:rPr>
+              <w:rFonts w:hint="default" w:ascii="Times New Roman" w:hAnsi="Times New Roman" w:cs="Times New Roman"/>
               <w:sz w:val="24"/>
               <w:szCs w:val="24"/>
             </w:rPr>
@@ -1424,13 +1490,15 @@
           </w:r>
           <w:r>
             <w:rPr>
-              <w:sz w:val="24"/>
-              <w:szCs w:val="24"/>
-            </w:rPr>
-            <w:instrText xml:space="preserve"> PAGEREF _Toc19765 \h </w:instrText>
-          </w:r>
-          <w:r>
-            <w:rPr>
+              <w:rFonts w:hint="default" w:ascii="Times New Roman" w:hAnsi="Times New Roman" w:cs="Times New Roman"/>
+              <w:sz w:val="24"/>
+              <w:szCs w:val="24"/>
+            </w:rPr>
+            <w:instrText xml:space="preserve"> PAGEREF _Toc22050 \h </w:instrText>
+          </w:r>
+          <w:r>
+            <w:rPr>
+              <w:rFonts w:hint="default" w:ascii="Times New Roman" w:hAnsi="Times New Roman" w:cs="Times New Roman"/>
               <w:sz w:val="24"/>
               <w:szCs w:val="24"/>
             </w:rPr>
@@ -1438,6 +1506,7 @@
           </w:r>
           <w:r>
             <w:rPr>
+              <w:rFonts w:hint="default" w:ascii="Times New Roman" w:hAnsi="Times New Roman" w:cs="Times New Roman"/>
               <w:sz w:val="24"/>
               <w:szCs w:val="24"/>
             </w:rPr>
@@ -1445,6 +1514,7 @@
           </w:r>
           <w:r>
             <w:rPr>
+              <w:rFonts w:hint="default" w:ascii="Times New Roman" w:hAnsi="Times New Roman" w:cs="Times New Roman"/>
               <w:sz w:val="24"/>
               <w:szCs w:val="24"/>
             </w:rPr>
@@ -1467,6 +1537,7 @@
             </w:tabs>
             <w:spacing w:line="360" w:lineRule="auto"/>
             <w:rPr>
+              <w:rFonts w:hint="default" w:ascii="Times New Roman" w:hAnsi="Times New Roman" w:cs="Times New Roman"/>
               <w:sz w:val="24"/>
               <w:szCs w:val="24"/>
             </w:rPr>
@@ -1485,7 +1556,7 @@
               <w:sz w:val="24"/>
               <w:szCs w:val="24"/>
             </w:rPr>
-            <w:instrText xml:space="preserve"> HYPERLINK \l _Toc26088 </w:instrText>
+            <w:instrText xml:space="preserve"> HYPERLINK \l _Toc14282 </w:instrText>
           </w:r>
           <w:r>
             <w:rPr>
@@ -1505,6 +1576,7 @@
           </w:r>
           <w:r>
             <w:rPr>
+              <w:rFonts w:hint="default" w:ascii="Times New Roman" w:hAnsi="Times New Roman" w:cs="Times New Roman"/>
               <w:sz w:val="24"/>
               <w:szCs w:val="24"/>
             </w:rPr>
@@ -1512,6 +1584,7 @@
           </w:r>
           <w:r>
             <w:rPr>
+              <w:rFonts w:hint="default" w:ascii="Times New Roman" w:hAnsi="Times New Roman" w:cs="Times New Roman"/>
               <w:sz w:val="24"/>
               <w:szCs w:val="24"/>
             </w:rPr>
@@ -1519,13 +1592,15 @@
           </w:r>
           <w:r>
             <w:rPr>
-              <w:sz w:val="24"/>
-              <w:szCs w:val="24"/>
-            </w:rPr>
-            <w:instrText xml:space="preserve"> PAGEREF _Toc26088 \h </w:instrText>
-          </w:r>
-          <w:r>
-            <w:rPr>
+              <w:rFonts w:hint="default" w:ascii="Times New Roman" w:hAnsi="Times New Roman" w:cs="Times New Roman"/>
+              <w:sz w:val="24"/>
+              <w:szCs w:val="24"/>
+            </w:rPr>
+            <w:instrText xml:space="preserve"> PAGEREF _Toc14282 \h </w:instrText>
+          </w:r>
+          <w:r>
+            <w:rPr>
+              <w:rFonts w:hint="default" w:ascii="Times New Roman" w:hAnsi="Times New Roman" w:cs="Times New Roman"/>
               <w:sz w:val="24"/>
               <w:szCs w:val="24"/>
             </w:rPr>
@@ -1533,6 +1608,7 @@
           </w:r>
           <w:r>
             <w:rPr>
+              <w:rFonts w:hint="default" w:ascii="Times New Roman" w:hAnsi="Times New Roman" w:cs="Times New Roman"/>
               <w:sz w:val="24"/>
               <w:szCs w:val="24"/>
             </w:rPr>
@@ -1540,6 +1616,7 @@
           </w:r>
           <w:r>
             <w:rPr>
+              <w:rFonts w:hint="default" w:ascii="Times New Roman" w:hAnsi="Times New Roman" w:cs="Times New Roman"/>
               <w:sz w:val="24"/>
               <w:szCs w:val="24"/>
             </w:rPr>
@@ -1562,6 +1639,7 @@
             </w:tabs>
             <w:spacing w:line="360" w:lineRule="auto"/>
             <w:rPr>
+              <w:rFonts w:hint="default" w:ascii="Times New Roman" w:hAnsi="Times New Roman" w:cs="Times New Roman"/>
               <w:sz w:val="24"/>
               <w:szCs w:val="24"/>
             </w:rPr>
@@ -1580,7 +1658,7 @@
               <w:sz w:val="24"/>
               <w:szCs w:val="24"/>
             </w:rPr>
-            <w:instrText xml:space="preserve"> HYPERLINK \l _Toc4576 </w:instrText>
+            <w:instrText xml:space="preserve"> HYPERLINK \l _Toc6946 </w:instrText>
           </w:r>
           <w:r>
             <w:rPr>
@@ -1609,6 +1687,7 @@
           </w:r>
           <w:r>
             <w:rPr>
+              <w:rFonts w:hint="default" w:ascii="Times New Roman" w:hAnsi="Times New Roman" w:cs="Times New Roman"/>
               <w:sz w:val="24"/>
               <w:szCs w:val="24"/>
             </w:rPr>
@@ -1616,6 +1695,7 @@
           </w:r>
           <w:r>
             <w:rPr>
+              <w:rFonts w:hint="default" w:ascii="Times New Roman" w:hAnsi="Times New Roman" w:cs="Times New Roman"/>
               <w:sz w:val="24"/>
               <w:szCs w:val="24"/>
             </w:rPr>
@@ -1623,13 +1703,15 @@
           </w:r>
           <w:r>
             <w:rPr>
-              <w:sz w:val="24"/>
-              <w:szCs w:val="24"/>
-            </w:rPr>
-            <w:instrText xml:space="preserve"> PAGEREF _Toc4576 \h </w:instrText>
-          </w:r>
-          <w:r>
-            <w:rPr>
+              <w:rFonts w:hint="default" w:ascii="Times New Roman" w:hAnsi="Times New Roman" w:cs="Times New Roman"/>
+              <w:sz w:val="24"/>
+              <w:szCs w:val="24"/>
+            </w:rPr>
+            <w:instrText xml:space="preserve"> PAGEREF _Toc6946 \h </w:instrText>
+          </w:r>
+          <w:r>
+            <w:rPr>
+              <w:rFonts w:hint="default" w:ascii="Times New Roman" w:hAnsi="Times New Roman" w:cs="Times New Roman"/>
               <w:sz w:val="24"/>
               <w:szCs w:val="24"/>
             </w:rPr>
@@ -1637,6 +1719,7 @@
           </w:r>
           <w:r>
             <w:rPr>
+              <w:rFonts w:hint="default" w:ascii="Times New Roman" w:hAnsi="Times New Roman" w:cs="Times New Roman"/>
               <w:sz w:val="24"/>
               <w:szCs w:val="24"/>
             </w:rPr>
@@ -1644,6 +1727,7 @@
           </w:r>
           <w:r>
             <w:rPr>
+              <w:rFonts w:hint="default" w:ascii="Times New Roman" w:hAnsi="Times New Roman" w:cs="Times New Roman"/>
               <w:sz w:val="24"/>
               <w:szCs w:val="24"/>
             </w:rPr>
@@ -1666,6 +1750,7 @@
             </w:tabs>
             <w:spacing w:line="360" w:lineRule="auto"/>
             <w:rPr>
+              <w:rFonts w:hint="default" w:ascii="Times New Roman" w:hAnsi="Times New Roman" w:cs="Times New Roman"/>
               <w:sz w:val="24"/>
               <w:szCs w:val="24"/>
             </w:rPr>
@@ -1684,7 +1769,7 @@
               <w:sz w:val="24"/>
               <w:szCs w:val="24"/>
             </w:rPr>
-            <w:instrText xml:space="preserve"> HYPERLINK \l _Toc24946 </w:instrText>
+            <w:instrText xml:space="preserve"> HYPERLINK \l _Toc14876 </w:instrText>
           </w:r>
           <w:r>
             <w:rPr>
@@ -1704,6 +1789,7 @@
           </w:r>
           <w:r>
             <w:rPr>
+              <w:rFonts w:hint="default" w:ascii="Times New Roman" w:hAnsi="Times New Roman" w:cs="Times New Roman"/>
               <w:sz w:val="24"/>
               <w:szCs w:val="24"/>
             </w:rPr>
@@ -1711,6 +1797,7 @@
           </w:r>
           <w:r>
             <w:rPr>
+              <w:rFonts w:hint="default" w:ascii="Times New Roman" w:hAnsi="Times New Roman" w:cs="Times New Roman"/>
               <w:sz w:val="24"/>
               <w:szCs w:val="24"/>
             </w:rPr>
@@ -1718,13 +1805,15 @@
           </w:r>
           <w:r>
             <w:rPr>
-              <w:sz w:val="24"/>
-              <w:szCs w:val="24"/>
-            </w:rPr>
-            <w:instrText xml:space="preserve"> PAGEREF _Toc24946 \h </w:instrText>
-          </w:r>
-          <w:r>
-            <w:rPr>
+              <w:rFonts w:hint="default" w:ascii="Times New Roman" w:hAnsi="Times New Roman" w:cs="Times New Roman"/>
+              <w:sz w:val="24"/>
+              <w:szCs w:val="24"/>
+            </w:rPr>
+            <w:instrText xml:space="preserve"> PAGEREF _Toc14876 \h </w:instrText>
+          </w:r>
+          <w:r>
+            <w:rPr>
+              <w:rFonts w:hint="default" w:ascii="Times New Roman" w:hAnsi="Times New Roman" w:cs="Times New Roman"/>
               <w:sz w:val="24"/>
               <w:szCs w:val="24"/>
             </w:rPr>
@@ -1732,6 +1821,7 @@
           </w:r>
           <w:r>
             <w:rPr>
+              <w:rFonts w:hint="default" w:ascii="Times New Roman" w:hAnsi="Times New Roman" w:cs="Times New Roman"/>
               <w:sz w:val="24"/>
               <w:szCs w:val="24"/>
             </w:rPr>
@@ -1739,6 +1829,7 @@
           </w:r>
           <w:r>
             <w:rPr>
+              <w:rFonts w:hint="default" w:ascii="Times New Roman" w:hAnsi="Times New Roman" w:cs="Times New Roman"/>
               <w:sz w:val="24"/>
               <w:szCs w:val="24"/>
             </w:rPr>
@@ -1761,6 +1852,7 @@
             </w:tabs>
             <w:spacing w:line="360" w:lineRule="auto"/>
             <w:rPr>
+              <w:rFonts w:hint="default" w:ascii="Times New Roman" w:hAnsi="Times New Roman" w:cs="Times New Roman"/>
               <w:sz w:val="24"/>
               <w:szCs w:val="24"/>
             </w:rPr>
@@ -1779,7 +1871,7 @@
               <w:sz w:val="24"/>
               <w:szCs w:val="24"/>
             </w:rPr>
-            <w:instrText xml:space="preserve"> HYPERLINK \l _Toc5947 </w:instrText>
+            <w:instrText xml:space="preserve"> HYPERLINK \l _Toc7261 </w:instrText>
           </w:r>
           <w:r>
             <w:rPr>
@@ -1799,6 +1891,7 @@
           </w:r>
           <w:r>
             <w:rPr>
+              <w:rFonts w:hint="default" w:ascii="Times New Roman" w:hAnsi="Times New Roman" w:cs="Times New Roman"/>
               <w:sz w:val="24"/>
               <w:szCs w:val="24"/>
             </w:rPr>
@@ -1806,6 +1899,7 @@
           </w:r>
           <w:r>
             <w:rPr>
+              <w:rFonts w:hint="default" w:ascii="Times New Roman" w:hAnsi="Times New Roman" w:cs="Times New Roman"/>
               <w:sz w:val="24"/>
               <w:szCs w:val="24"/>
             </w:rPr>
@@ -1813,13 +1907,15 @@
           </w:r>
           <w:r>
             <w:rPr>
-              <w:sz w:val="24"/>
-              <w:szCs w:val="24"/>
-            </w:rPr>
-            <w:instrText xml:space="preserve"> PAGEREF _Toc5947 \h </w:instrText>
-          </w:r>
-          <w:r>
-            <w:rPr>
+              <w:rFonts w:hint="default" w:ascii="Times New Roman" w:hAnsi="Times New Roman" w:cs="Times New Roman"/>
+              <w:sz w:val="24"/>
+              <w:szCs w:val="24"/>
+            </w:rPr>
+            <w:instrText xml:space="preserve"> PAGEREF _Toc7261 \h </w:instrText>
+          </w:r>
+          <w:r>
+            <w:rPr>
+              <w:rFonts w:hint="default" w:ascii="Times New Roman" w:hAnsi="Times New Roman" w:cs="Times New Roman"/>
               <w:sz w:val="24"/>
               <w:szCs w:val="24"/>
             </w:rPr>
@@ -1827,6 +1923,7 @@
           </w:r>
           <w:r>
             <w:rPr>
+              <w:rFonts w:hint="default" w:ascii="Times New Roman" w:hAnsi="Times New Roman" w:cs="Times New Roman"/>
               <w:sz w:val="24"/>
               <w:szCs w:val="24"/>
             </w:rPr>
@@ -1834,6 +1931,7 @@
           </w:r>
           <w:r>
             <w:rPr>
+              <w:rFonts w:hint="default" w:ascii="Times New Roman" w:hAnsi="Times New Roman" w:cs="Times New Roman"/>
               <w:sz w:val="24"/>
               <w:szCs w:val="24"/>
             </w:rPr>
@@ -1856,6 +1954,7 @@
             </w:tabs>
             <w:spacing w:line="360" w:lineRule="auto"/>
             <w:rPr>
+              <w:rFonts w:hint="default" w:ascii="Times New Roman" w:hAnsi="Times New Roman" w:cs="Times New Roman"/>
               <w:sz w:val="24"/>
               <w:szCs w:val="24"/>
             </w:rPr>
@@ -1874,7 +1973,7 @@
               <w:sz w:val="24"/>
               <w:szCs w:val="24"/>
             </w:rPr>
-            <w:instrText xml:space="preserve"> HYPERLINK \l _Toc27540 </w:instrText>
+            <w:instrText xml:space="preserve"> HYPERLINK \l _Toc10624 </w:instrText>
           </w:r>
           <w:r>
             <w:rPr>
@@ -1894,6 +1993,7 @@
           </w:r>
           <w:r>
             <w:rPr>
+              <w:rFonts w:hint="default" w:ascii="Times New Roman" w:hAnsi="Times New Roman" w:cs="Times New Roman"/>
               <w:sz w:val="24"/>
               <w:szCs w:val="24"/>
             </w:rPr>
@@ -1901,6 +2001,7 @@
           </w:r>
           <w:r>
             <w:rPr>
+              <w:rFonts w:hint="default" w:ascii="Times New Roman" w:hAnsi="Times New Roman" w:cs="Times New Roman"/>
               <w:sz w:val="24"/>
               <w:szCs w:val="24"/>
             </w:rPr>
@@ -1908,13 +2009,15 @@
           </w:r>
           <w:r>
             <w:rPr>
-              <w:sz w:val="24"/>
-              <w:szCs w:val="24"/>
-            </w:rPr>
-            <w:instrText xml:space="preserve"> PAGEREF _Toc27540 \h </w:instrText>
-          </w:r>
-          <w:r>
-            <w:rPr>
+              <w:rFonts w:hint="default" w:ascii="Times New Roman" w:hAnsi="Times New Roman" w:cs="Times New Roman"/>
+              <w:sz w:val="24"/>
+              <w:szCs w:val="24"/>
+            </w:rPr>
+            <w:instrText xml:space="preserve"> PAGEREF _Toc10624 \h </w:instrText>
+          </w:r>
+          <w:r>
+            <w:rPr>
+              <w:rFonts w:hint="default" w:ascii="Times New Roman" w:hAnsi="Times New Roman" w:cs="Times New Roman"/>
               <w:sz w:val="24"/>
               <w:szCs w:val="24"/>
             </w:rPr>
@@ -1922,6 +2025,7 @@
           </w:r>
           <w:r>
             <w:rPr>
+              <w:rFonts w:hint="default" w:ascii="Times New Roman" w:hAnsi="Times New Roman" w:cs="Times New Roman"/>
               <w:sz w:val="24"/>
               <w:szCs w:val="24"/>
             </w:rPr>
@@ -1929,6 +2033,7 @@
           </w:r>
           <w:r>
             <w:rPr>
+              <w:rFonts w:hint="default" w:ascii="Times New Roman" w:hAnsi="Times New Roman" w:cs="Times New Roman"/>
               <w:sz w:val="24"/>
               <w:szCs w:val="24"/>
             </w:rPr>
@@ -1951,6 +2056,7 @@
             </w:tabs>
             <w:spacing w:line="360" w:lineRule="auto"/>
             <w:rPr>
+              <w:rFonts w:hint="default" w:ascii="Times New Roman" w:hAnsi="Times New Roman" w:cs="Times New Roman"/>
               <w:sz w:val="24"/>
               <w:szCs w:val="24"/>
             </w:rPr>
@@ -1969,7 +2075,7 @@
               <w:sz w:val="24"/>
               <w:szCs w:val="24"/>
             </w:rPr>
-            <w:instrText xml:space="preserve"> HYPERLINK \l _Toc9185 </w:instrText>
+            <w:instrText xml:space="preserve"> HYPERLINK \l _Toc21011 </w:instrText>
           </w:r>
           <w:r>
             <w:rPr>
@@ -1989,6 +2095,7 @@
           </w:r>
           <w:r>
             <w:rPr>
+              <w:rFonts w:hint="default" w:ascii="Times New Roman" w:hAnsi="Times New Roman" w:cs="Times New Roman"/>
               <w:sz w:val="24"/>
               <w:szCs w:val="24"/>
             </w:rPr>
@@ -1996,6 +2103,7 @@
           </w:r>
           <w:r>
             <w:rPr>
+              <w:rFonts w:hint="default" w:ascii="Times New Roman" w:hAnsi="Times New Roman" w:cs="Times New Roman"/>
               <w:sz w:val="24"/>
               <w:szCs w:val="24"/>
             </w:rPr>
@@ -2003,13 +2111,15 @@
           </w:r>
           <w:r>
             <w:rPr>
-              <w:sz w:val="24"/>
-              <w:szCs w:val="24"/>
-            </w:rPr>
-            <w:instrText xml:space="preserve"> PAGEREF _Toc9185 \h </w:instrText>
-          </w:r>
-          <w:r>
-            <w:rPr>
+              <w:rFonts w:hint="default" w:ascii="Times New Roman" w:hAnsi="Times New Roman" w:cs="Times New Roman"/>
+              <w:sz w:val="24"/>
+              <w:szCs w:val="24"/>
+            </w:rPr>
+            <w:instrText xml:space="preserve"> PAGEREF _Toc21011 \h </w:instrText>
+          </w:r>
+          <w:r>
+            <w:rPr>
+              <w:rFonts w:hint="default" w:ascii="Times New Roman" w:hAnsi="Times New Roman" w:cs="Times New Roman"/>
               <w:sz w:val="24"/>
               <w:szCs w:val="24"/>
             </w:rPr>
@@ -2017,6 +2127,7 @@
           </w:r>
           <w:r>
             <w:rPr>
+              <w:rFonts w:hint="default" w:ascii="Times New Roman" w:hAnsi="Times New Roman" w:cs="Times New Roman"/>
               <w:sz w:val="24"/>
               <w:szCs w:val="24"/>
             </w:rPr>
@@ -2024,6 +2135,7 @@
           </w:r>
           <w:r>
             <w:rPr>
+              <w:rFonts w:hint="default" w:ascii="Times New Roman" w:hAnsi="Times New Roman" w:cs="Times New Roman"/>
               <w:sz w:val="24"/>
               <w:szCs w:val="24"/>
             </w:rPr>
@@ -2046,6 +2158,7 @@
             </w:tabs>
             <w:spacing w:line="360" w:lineRule="auto"/>
             <w:rPr>
+              <w:rFonts w:hint="default" w:ascii="Times New Roman" w:hAnsi="Times New Roman" w:cs="Times New Roman"/>
               <w:sz w:val="24"/>
               <w:szCs w:val="24"/>
             </w:rPr>
@@ -2064,7 +2177,7 @@
               <w:sz w:val="24"/>
               <w:szCs w:val="24"/>
             </w:rPr>
-            <w:instrText xml:space="preserve"> HYPERLINK \l _Toc22435 </w:instrText>
+            <w:instrText xml:space="preserve"> HYPERLINK \l _Toc25946 </w:instrText>
           </w:r>
           <w:r>
             <w:rPr>
@@ -2084,6 +2197,7 @@
           </w:r>
           <w:r>
             <w:rPr>
+              <w:rFonts w:hint="default" w:ascii="Times New Roman" w:hAnsi="Times New Roman" w:cs="Times New Roman"/>
               <w:sz w:val="24"/>
               <w:szCs w:val="24"/>
             </w:rPr>
@@ -2091,6 +2205,7 @@
           </w:r>
           <w:r>
             <w:rPr>
+              <w:rFonts w:hint="default" w:ascii="Times New Roman" w:hAnsi="Times New Roman" w:cs="Times New Roman"/>
               <w:sz w:val="24"/>
               <w:szCs w:val="24"/>
             </w:rPr>
@@ -2098,13 +2213,15 @@
           </w:r>
           <w:r>
             <w:rPr>
-              <w:sz w:val="24"/>
-              <w:szCs w:val="24"/>
-            </w:rPr>
-            <w:instrText xml:space="preserve"> PAGEREF _Toc22435 \h </w:instrText>
-          </w:r>
-          <w:r>
-            <w:rPr>
+              <w:rFonts w:hint="default" w:ascii="Times New Roman" w:hAnsi="Times New Roman" w:cs="Times New Roman"/>
+              <w:sz w:val="24"/>
+              <w:szCs w:val="24"/>
+            </w:rPr>
+            <w:instrText xml:space="preserve"> PAGEREF _Toc25946 \h </w:instrText>
+          </w:r>
+          <w:r>
+            <w:rPr>
+              <w:rFonts w:hint="default" w:ascii="Times New Roman" w:hAnsi="Times New Roman" w:cs="Times New Roman"/>
               <w:sz w:val="24"/>
               <w:szCs w:val="24"/>
             </w:rPr>
@@ -2112,6 +2229,7 @@
           </w:r>
           <w:r>
             <w:rPr>
+              <w:rFonts w:hint="default" w:ascii="Times New Roman" w:hAnsi="Times New Roman" w:cs="Times New Roman"/>
               <w:sz w:val="24"/>
               <w:szCs w:val="24"/>
             </w:rPr>
@@ -2119,6 +2237,7 @@
           </w:r>
           <w:r>
             <w:rPr>
+              <w:rFonts w:hint="default" w:ascii="Times New Roman" w:hAnsi="Times New Roman" w:cs="Times New Roman"/>
               <w:sz w:val="24"/>
               <w:szCs w:val="24"/>
             </w:rPr>
@@ -2141,6 +2260,7 @@
             </w:tabs>
             <w:spacing w:line="360" w:lineRule="auto"/>
             <w:rPr>
+              <w:rFonts w:hint="default" w:ascii="Times New Roman" w:hAnsi="Times New Roman" w:cs="Times New Roman"/>
               <w:sz w:val="24"/>
               <w:szCs w:val="24"/>
             </w:rPr>
@@ -2159,7 +2279,7 @@
               <w:sz w:val="24"/>
               <w:szCs w:val="24"/>
             </w:rPr>
-            <w:instrText xml:space="preserve"> HYPERLINK \l _Toc28752 </w:instrText>
+            <w:instrText xml:space="preserve"> HYPERLINK \l _Toc19892 </w:instrText>
           </w:r>
           <w:r>
             <w:rPr>
@@ -2179,6 +2299,7 @@
           </w:r>
           <w:r>
             <w:rPr>
+              <w:rFonts w:hint="default" w:ascii="Times New Roman" w:hAnsi="Times New Roman" w:cs="Times New Roman"/>
               <w:sz w:val="24"/>
               <w:szCs w:val="24"/>
             </w:rPr>
@@ -2186,6 +2307,7 @@
           </w:r>
           <w:r>
             <w:rPr>
+              <w:rFonts w:hint="default" w:ascii="Times New Roman" w:hAnsi="Times New Roman" w:cs="Times New Roman"/>
               <w:sz w:val="24"/>
               <w:szCs w:val="24"/>
             </w:rPr>
@@ -2193,13 +2315,15 @@
           </w:r>
           <w:r>
             <w:rPr>
-              <w:sz w:val="24"/>
-              <w:szCs w:val="24"/>
-            </w:rPr>
-            <w:instrText xml:space="preserve"> PAGEREF _Toc28752 \h </w:instrText>
-          </w:r>
-          <w:r>
-            <w:rPr>
+              <w:rFonts w:hint="default" w:ascii="Times New Roman" w:hAnsi="Times New Roman" w:cs="Times New Roman"/>
+              <w:sz w:val="24"/>
+              <w:szCs w:val="24"/>
+            </w:rPr>
+            <w:instrText xml:space="preserve"> PAGEREF _Toc19892 \h </w:instrText>
+          </w:r>
+          <w:r>
+            <w:rPr>
+              <w:rFonts w:hint="default" w:ascii="Times New Roman" w:hAnsi="Times New Roman" w:cs="Times New Roman"/>
               <w:sz w:val="24"/>
               <w:szCs w:val="24"/>
             </w:rPr>
@@ -2207,6 +2331,7 @@
           </w:r>
           <w:r>
             <w:rPr>
+              <w:rFonts w:hint="default" w:ascii="Times New Roman" w:hAnsi="Times New Roman" w:cs="Times New Roman"/>
               <w:sz w:val="24"/>
               <w:szCs w:val="24"/>
             </w:rPr>
@@ -2214,6 +2339,7 @@
           </w:r>
           <w:r>
             <w:rPr>
+              <w:rFonts w:hint="default" w:ascii="Times New Roman" w:hAnsi="Times New Roman" w:cs="Times New Roman"/>
               <w:sz w:val="24"/>
               <w:szCs w:val="24"/>
             </w:rPr>
@@ -2236,6 +2362,7 @@
             </w:tabs>
             <w:spacing w:line="360" w:lineRule="auto"/>
             <w:rPr>
+              <w:rFonts w:hint="default" w:ascii="Times New Roman" w:hAnsi="Times New Roman" w:cs="Times New Roman"/>
               <w:sz w:val="24"/>
               <w:szCs w:val="24"/>
             </w:rPr>
@@ -2254,7 +2381,7 @@
               <w:sz w:val="24"/>
               <w:szCs w:val="24"/>
             </w:rPr>
-            <w:instrText xml:space="preserve"> HYPERLINK \l _Toc27808 </w:instrText>
+            <w:instrText xml:space="preserve"> HYPERLINK \l _Toc4745 </w:instrText>
           </w:r>
           <w:r>
             <w:rPr>
@@ -2274,6 +2401,7 @@
           </w:r>
           <w:r>
             <w:rPr>
+              <w:rFonts w:hint="default" w:ascii="Times New Roman" w:hAnsi="Times New Roman" w:cs="Times New Roman"/>
               <w:sz w:val="24"/>
               <w:szCs w:val="24"/>
             </w:rPr>
@@ -2281,6 +2409,7 @@
           </w:r>
           <w:r>
             <w:rPr>
+              <w:rFonts w:hint="default" w:ascii="Times New Roman" w:hAnsi="Times New Roman" w:cs="Times New Roman"/>
               <w:sz w:val="24"/>
               <w:szCs w:val="24"/>
             </w:rPr>
@@ -2288,13 +2417,15 @@
           </w:r>
           <w:r>
             <w:rPr>
-              <w:sz w:val="24"/>
-              <w:szCs w:val="24"/>
-            </w:rPr>
-            <w:instrText xml:space="preserve"> PAGEREF _Toc27808 \h </w:instrText>
-          </w:r>
-          <w:r>
-            <w:rPr>
+              <w:rFonts w:hint="default" w:ascii="Times New Roman" w:hAnsi="Times New Roman" w:cs="Times New Roman"/>
+              <w:sz w:val="24"/>
+              <w:szCs w:val="24"/>
+            </w:rPr>
+            <w:instrText xml:space="preserve"> PAGEREF _Toc4745 \h </w:instrText>
+          </w:r>
+          <w:r>
+            <w:rPr>
+              <w:rFonts w:hint="default" w:ascii="Times New Roman" w:hAnsi="Times New Roman" w:cs="Times New Roman"/>
               <w:sz w:val="24"/>
               <w:szCs w:val="24"/>
             </w:rPr>
@@ -2302,6 +2433,7 @@
           </w:r>
           <w:r>
             <w:rPr>
+              <w:rFonts w:hint="default" w:ascii="Times New Roman" w:hAnsi="Times New Roman" w:cs="Times New Roman"/>
               <w:sz w:val="24"/>
               <w:szCs w:val="24"/>
             </w:rPr>
@@ -2309,6 +2441,7 @@
           </w:r>
           <w:r>
             <w:rPr>
+              <w:rFonts w:hint="default" w:ascii="Times New Roman" w:hAnsi="Times New Roman" w:cs="Times New Roman"/>
               <w:sz w:val="24"/>
               <w:szCs w:val="24"/>
             </w:rPr>
@@ -2331,6 +2464,7 @@
             </w:tabs>
             <w:spacing w:line="360" w:lineRule="auto"/>
             <w:rPr>
+              <w:rFonts w:hint="default" w:ascii="Times New Roman" w:hAnsi="Times New Roman" w:cs="Times New Roman"/>
               <w:sz w:val="24"/>
               <w:szCs w:val="24"/>
             </w:rPr>
@@ -2349,7 +2483,7 @@
               <w:sz w:val="24"/>
               <w:szCs w:val="24"/>
             </w:rPr>
-            <w:instrText xml:space="preserve"> HYPERLINK \l _Toc15896 </w:instrText>
+            <w:instrText xml:space="preserve"> HYPERLINK \l _Toc23818 </w:instrText>
           </w:r>
           <w:r>
             <w:rPr>
@@ -2369,6 +2503,7 @@
           </w:r>
           <w:r>
             <w:rPr>
+              <w:rFonts w:hint="default" w:ascii="Times New Roman" w:hAnsi="Times New Roman" w:cs="Times New Roman"/>
               <w:sz w:val="24"/>
               <w:szCs w:val="24"/>
             </w:rPr>
@@ -2376,6 +2511,7 @@
           </w:r>
           <w:r>
             <w:rPr>
+              <w:rFonts w:hint="default" w:ascii="Times New Roman" w:hAnsi="Times New Roman" w:cs="Times New Roman"/>
               <w:sz w:val="24"/>
               <w:szCs w:val="24"/>
             </w:rPr>
@@ -2383,13 +2519,15 @@
           </w:r>
           <w:r>
             <w:rPr>
-              <w:sz w:val="24"/>
-              <w:szCs w:val="24"/>
-            </w:rPr>
-            <w:instrText xml:space="preserve"> PAGEREF _Toc15896 \h </w:instrText>
-          </w:r>
-          <w:r>
-            <w:rPr>
+              <w:rFonts w:hint="default" w:ascii="Times New Roman" w:hAnsi="Times New Roman" w:cs="Times New Roman"/>
+              <w:sz w:val="24"/>
+              <w:szCs w:val="24"/>
+            </w:rPr>
+            <w:instrText xml:space="preserve"> PAGEREF _Toc23818 \h </w:instrText>
+          </w:r>
+          <w:r>
+            <w:rPr>
+              <w:rFonts w:hint="default" w:ascii="Times New Roman" w:hAnsi="Times New Roman" w:cs="Times New Roman"/>
               <w:sz w:val="24"/>
               <w:szCs w:val="24"/>
             </w:rPr>
@@ -2397,6 +2535,7 @@
           </w:r>
           <w:r>
             <w:rPr>
+              <w:rFonts w:hint="default" w:ascii="Times New Roman" w:hAnsi="Times New Roman" w:cs="Times New Roman"/>
               <w:sz w:val="24"/>
               <w:szCs w:val="24"/>
             </w:rPr>
@@ -2404,6 +2543,7 @@
           </w:r>
           <w:r>
             <w:rPr>
+              <w:rFonts w:hint="default" w:ascii="Times New Roman" w:hAnsi="Times New Roman" w:cs="Times New Roman"/>
               <w:sz w:val="24"/>
               <w:szCs w:val="24"/>
             </w:rPr>
@@ -2426,6 +2566,7 @@
             </w:tabs>
             <w:spacing w:line="360" w:lineRule="auto"/>
             <w:rPr>
+              <w:rFonts w:hint="default" w:ascii="Times New Roman" w:hAnsi="Times New Roman" w:cs="Times New Roman"/>
               <w:sz w:val="24"/>
               <w:szCs w:val="24"/>
             </w:rPr>
@@ -2444,7 +2585,7 @@
               <w:sz w:val="24"/>
               <w:szCs w:val="24"/>
             </w:rPr>
-            <w:instrText xml:space="preserve"> HYPERLINK \l _Toc27172 </w:instrText>
+            <w:instrText xml:space="preserve"> HYPERLINK \l _Toc14964 </w:instrText>
           </w:r>
           <w:r>
             <w:rPr>
@@ -2464,6 +2605,7 @@
           </w:r>
           <w:r>
             <w:rPr>
+              <w:rFonts w:hint="default" w:ascii="Times New Roman" w:hAnsi="Times New Roman" w:cs="Times New Roman"/>
               <w:sz w:val="24"/>
               <w:szCs w:val="24"/>
             </w:rPr>
@@ -2471,6 +2613,7 @@
           </w:r>
           <w:r>
             <w:rPr>
+              <w:rFonts w:hint="default" w:ascii="Times New Roman" w:hAnsi="Times New Roman" w:cs="Times New Roman"/>
               <w:sz w:val="24"/>
               <w:szCs w:val="24"/>
             </w:rPr>
@@ -2478,13 +2621,15 @@
           </w:r>
           <w:r>
             <w:rPr>
-              <w:sz w:val="24"/>
-              <w:szCs w:val="24"/>
-            </w:rPr>
-            <w:instrText xml:space="preserve"> PAGEREF _Toc27172 \h </w:instrText>
-          </w:r>
-          <w:r>
-            <w:rPr>
+              <w:rFonts w:hint="default" w:ascii="Times New Roman" w:hAnsi="Times New Roman" w:cs="Times New Roman"/>
+              <w:sz w:val="24"/>
+              <w:szCs w:val="24"/>
+            </w:rPr>
+            <w:instrText xml:space="preserve"> PAGEREF _Toc14964 \h </w:instrText>
+          </w:r>
+          <w:r>
+            <w:rPr>
+              <w:rFonts w:hint="default" w:ascii="Times New Roman" w:hAnsi="Times New Roman" w:cs="Times New Roman"/>
               <w:sz w:val="24"/>
               <w:szCs w:val="24"/>
             </w:rPr>
@@ -2492,6 +2637,7 @@
           </w:r>
           <w:r>
             <w:rPr>
+              <w:rFonts w:hint="default" w:ascii="Times New Roman" w:hAnsi="Times New Roman" w:cs="Times New Roman"/>
               <w:sz w:val="24"/>
               <w:szCs w:val="24"/>
             </w:rPr>
@@ -2499,6 +2645,7 @@
           </w:r>
           <w:r>
             <w:rPr>
+              <w:rFonts w:hint="default" w:ascii="Times New Roman" w:hAnsi="Times New Roman" w:cs="Times New Roman"/>
               <w:sz w:val="24"/>
               <w:szCs w:val="24"/>
             </w:rPr>
@@ -2521,6 +2668,7 @@
             </w:tabs>
             <w:spacing w:line="360" w:lineRule="auto"/>
             <w:rPr>
+              <w:rFonts w:hint="default" w:ascii="Times New Roman" w:hAnsi="Times New Roman" w:cs="Times New Roman"/>
               <w:sz w:val="24"/>
               <w:szCs w:val="24"/>
             </w:rPr>
@@ -2539,7 +2687,7 @@
               <w:sz w:val="24"/>
               <w:szCs w:val="24"/>
             </w:rPr>
-            <w:instrText xml:space="preserve"> HYPERLINK \l _Toc27027 </w:instrText>
+            <w:instrText xml:space="preserve"> HYPERLINK \l _Toc5026 </w:instrText>
           </w:r>
           <w:r>
             <w:rPr>
@@ -2559,6 +2707,7 @@
           </w:r>
           <w:r>
             <w:rPr>
+              <w:rFonts w:hint="default" w:ascii="Times New Roman" w:hAnsi="Times New Roman" w:cs="Times New Roman"/>
               <w:sz w:val="24"/>
               <w:szCs w:val="24"/>
             </w:rPr>
@@ -2566,6 +2715,7 @@
           </w:r>
           <w:r>
             <w:rPr>
+              <w:rFonts w:hint="default" w:ascii="Times New Roman" w:hAnsi="Times New Roman" w:cs="Times New Roman"/>
               <w:sz w:val="24"/>
               <w:szCs w:val="24"/>
             </w:rPr>
@@ -2573,13 +2723,15 @@
           </w:r>
           <w:r>
             <w:rPr>
-              <w:sz w:val="24"/>
-              <w:szCs w:val="24"/>
-            </w:rPr>
-            <w:instrText xml:space="preserve"> PAGEREF _Toc27027 \h </w:instrText>
-          </w:r>
-          <w:r>
-            <w:rPr>
+              <w:rFonts w:hint="default" w:ascii="Times New Roman" w:hAnsi="Times New Roman" w:cs="Times New Roman"/>
+              <w:sz w:val="24"/>
+              <w:szCs w:val="24"/>
+            </w:rPr>
+            <w:instrText xml:space="preserve"> PAGEREF _Toc5026 \h </w:instrText>
+          </w:r>
+          <w:r>
+            <w:rPr>
+              <w:rFonts w:hint="default" w:ascii="Times New Roman" w:hAnsi="Times New Roman" w:cs="Times New Roman"/>
               <w:sz w:val="24"/>
               <w:szCs w:val="24"/>
             </w:rPr>
@@ -2587,6 +2739,7 @@
           </w:r>
           <w:r>
             <w:rPr>
+              <w:rFonts w:hint="default" w:ascii="Times New Roman" w:hAnsi="Times New Roman" w:cs="Times New Roman"/>
               <w:sz w:val="24"/>
               <w:szCs w:val="24"/>
             </w:rPr>
@@ -2594,6 +2747,7 @@
           </w:r>
           <w:r>
             <w:rPr>
+              <w:rFonts w:hint="default" w:ascii="Times New Roman" w:hAnsi="Times New Roman" w:cs="Times New Roman"/>
               <w:sz w:val="24"/>
               <w:szCs w:val="24"/>
             </w:rPr>
@@ -2616,6 +2770,7 @@
             </w:tabs>
             <w:spacing w:line="360" w:lineRule="auto"/>
             <w:rPr>
+              <w:rFonts w:hint="default" w:ascii="Times New Roman" w:hAnsi="Times New Roman" w:cs="Times New Roman"/>
               <w:sz w:val="24"/>
               <w:szCs w:val="24"/>
             </w:rPr>
@@ -2634,7 +2789,7 @@
               <w:sz w:val="24"/>
               <w:szCs w:val="24"/>
             </w:rPr>
-            <w:instrText xml:space="preserve"> HYPERLINK \l _Toc29118 </w:instrText>
+            <w:instrText xml:space="preserve"> HYPERLINK \l _Toc31559 </w:instrText>
           </w:r>
           <w:r>
             <w:rPr>
@@ -2654,6 +2809,7 @@
           </w:r>
           <w:r>
             <w:rPr>
+              <w:rFonts w:hint="default" w:ascii="Times New Roman" w:hAnsi="Times New Roman" w:cs="Times New Roman"/>
               <w:sz w:val="24"/>
               <w:szCs w:val="24"/>
             </w:rPr>
@@ -2661,6 +2817,7 @@
           </w:r>
           <w:r>
             <w:rPr>
+              <w:rFonts w:hint="default" w:ascii="Times New Roman" w:hAnsi="Times New Roman" w:cs="Times New Roman"/>
               <w:sz w:val="24"/>
               <w:szCs w:val="24"/>
             </w:rPr>
@@ -2668,13 +2825,15 @@
           </w:r>
           <w:r>
             <w:rPr>
-              <w:sz w:val="24"/>
-              <w:szCs w:val="24"/>
-            </w:rPr>
-            <w:instrText xml:space="preserve"> PAGEREF _Toc29118 \h </w:instrText>
-          </w:r>
-          <w:r>
-            <w:rPr>
+              <w:rFonts w:hint="default" w:ascii="Times New Roman" w:hAnsi="Times New Roman" w:cs="Times New Roman"/>
+              <w:sz w:val="24"/>
+              <w:szCs w:val="24"/>
+            </w:rPr>
+            <w:instrText xml:space="preserve"> PAGEREF _Toc31559 \h </w:instrText>
+          </w:r>
+          <w:r>
+            <w:rPr>
+              <w:rFonts w:hint="default" w:ascii="Times New Roman" w:hAnsi="Times New Roman" w:cs="Times New Roman"/>
               <w:sz w:val="24"/>
               <w:szCs w:val="24"/>
             </w:rPr>
@@ -2682,6 +2841,7 @@
           </w:r>
           <w:r>
             <w:rPr>
+              <w:rFonts w:hint="default" w:ascii="Times New Roman" w:hAnsi="Times New Roman" w:cs="Times New Roman"/>
               <w:sz w:val="24"/>
               <w:szCs w:val="24"/>
             </w:rPr>
@@ -2689,6 +2849,7 @@
           </w:r>
           <w:r>
             <w:rPr>
+              <w:rFonts w:hint="default" w:ascii="Times New Roman" w:hAnsi="Times New Roman" w:cs="Times New Roman"/>
               <w:sz w:val="24"/>
               <w:szCs w:val="24"/>
             </w:rPr>
@@ -2711,6 +2872,7 @@
             </w:tabs>
             <w:spacing w:line="360" w:lineRule="auto"/>
             <w:rPr>
+              <w:rFonts w:hint="default" w:ascii="Times New Roman" w:hAnsi="Times New Roman" w:cs="Times New Roman"/>
               <w:sz w:val="24"/>
               <w:szCs w:val="24"/>
             </w:rPr>
@@ -2729,7 +2891,7 @@
               <w:sz w:val="24"/>
               <w:szCs w:val="24"/>
             </w:rPr>
-            <w:instrText xml:space="preserve"> HYPERLINK \l _Toc21061 </w:instrText>
+            <w:instrText xml:space="preserve"> HYPERLINK \l _Toc21627 </w:instrText>
           </w:r>
           <w:r>
             <w:rPr>
@@ -2749,6 +2911,7 @@
           </w:r>
           <w:r>
             <w:rPr>
+              <w:rFonts w:hint="default" w:ascii="Times New Roman" w:hAnsi="Times New Roman" w:cs="Times New Roman"/>
               <w:sz w:val="24"/>
               <w:szCs w:val="24"/>
             </w:rPr>
@@ -2756,6 +2919,7 @@
           </w:r>
           <w:r>
             <w:rPr>
+              <w:rFonts w:hint="default" w:ascii="Times New Roman" w:hAnsi="Times New Roman" w:cs="Times New Roman"/>
               <w:sz w:val="24"/>
               <w:szCs w:val="24"/>
             </w:rPr>
@@ -2763,13 +2927,15 @@
           </w:r>
           <w:r>
             <w:rPr>
-              <w:sz w:val="24"/>
-              <w:szCs w:val="24"/>
-            </w:rPr>
-            <w:instrText xml:space="preserve"> PAGEREF _Toc21061 \h </w:instrText>
-          </w:r>
-          <w:r>
-            <w:rPr>
+              <w:rFonts w:hint="default" w:ascii="Times New Roman" w:hAnsi="Times New Roman" w:cs="Times New Roman"/>
+              <w:sz w:val="24"/>
+              <w:szCs w:val="24"/>
+            </w:rPr>
+            <w:instrText xml:space="preserve"> PAGEREF _Toc21627 \h </w:instrText>
+          </w:r>
+          <w:r>
+            <w:rPr>
+              <w:rFonts w:hint="default" w:ascii="Times New Roman" w:hAnsi="Times New Roman" w:cs="Times New Roman"/>
               <w:sz w:val="24"/>
               <w:szCs w:val="24"/>
             </w:rPr>
@@ -2777,6 +2943,7 @@
           </w:r>
           <w:r>
             <w:rPr>
+              <w:rFonts w:hint="default" w:ascii="Times New Roman" w:hAnsi="Times New Roman" w:cs="Times New Roman"/>
               <w:sz w:val="24"/>
               <w:szCs w:val="24"/>
             </w:rPr>
@@ -2784,6 +2951,7 @@
           </w:r>
           <w:r>
             <w:rPr>
+              <w:rFonts w:hint="default" w:ascii="Times New Roman" w:hAnsi="Times New Roman" w:cs="Times New Roman"/>
               <w:sz w:val="24"/>
               <w:szCs w:val="24"/>
             </w:rPr>
@@ -2806,6 +2974,7 @@
             </w:tabs>
             <w:spacing w:line="360" w:lineRule="auto"/>
             <w:rPr>
+              <w:rFonts w:hint="default" w:ascii="Times New Roman" w:hAnsi="Times New Roman" w:cs="Times New Roman"/>
               <w:sz w:val="24"/>
               <w:szCs w:val="24"/>
             </w:rPr>
@@ -2824,7 +2993,7 @@
               <w:sz w:val="24"/>
               <w:szCs w:val="24"/>
             </w:rPr>
-            <w:instrText xml:space="preserve"> HYPERLINK \l _Toc24653 </w:instrText>
+            <w:instrText xml:space="preserve"> HYPERLINK \l _Toc7012 </w:instrText>
           </w:r>
           <w:r>
             <w:rPr>
@@ -2845,6 +3014,7 @@
           </w:r>
           <w:r>
             <w:rPr>
+              <w:rFonts w:hint="default" w:ascii="Times New Roman" w:hAnsi="Times New Roman" w:cs="Times New Roman"/>
               <w:sz w:val="24"/>
               <w:szCs w:val="24"/>
             </w:rPr>
@@ -2852,6 +3022,7 @@
           </w:r>
           <w:r>
             <w:rPr>
+              <w:rFonts w:hint="default" w:ascii="Times New Roman" w:hAnsi="Times New Roman" w:cs="Times New Roman"/>
               <w:sz w:val="24"/>
               <w:szCs w:val="24"/>
             </w:rPr>
@@ -2859,13 +3030,15 @@
           </w:r>
           <w:r>
             <w:rPr>
-              <w:sz w:val="24"/>
-              <w:szCs w:val="24"/>
-            </w:rPr>
-            <w:instrText xml:space="preserve"> PAGEREF _Toc24653 \h </w:instrText>
-          </w:r>
-          <w:r>
-            <w:rPr>
+              <w:rFonts w:hint="default" w:ascii="Times New Roman" w:hAnsi="Times New Roman" w:cs="Times New Roman"/>
+              <w:sz w:val="24"/>
+              <w:szCs w:val="24"/>
+            </w:rPr>
+            <w:instrText xml:space="preserve"> PAGEREF _Toc7012 \h </w:instrText>
+          </w:r>
+          <w:r>
+            <w:rPr>
+              <w:rFonts w:hint="default" w:ascii="Times New Roman" w:hAnsi="Times New Roman" w:cs="Times New Roman"/>
               <w:sz w:val="24"/>
               <w:szCs w:val="24"/>
             </w:rPr>
@@ -2873,6 +3046,7 @@
           </w:r>
           <w:r>
             <w:rPr>
+              <w:rFonts w:hint="default" w:ascii="Times New Roman" w:hAnsi="Times New Roman" w:cs="Times New Roman"/>
               <w:sz w:val="24"/>
               <w:szCs w:val="24"/>
             </w:rPr>
@@ -2880,6 +3054,7 @@
           </w:r>
           <w:r>
             <w:rPr>
+              <w:rFonts w:hint="default" w:ascii="Times New Roman" w:hAnsi="Times New Roman" w:cs="Times New Roman"/>
               <w:sz w:val="24"/>
               <w:szCs w:val="24"/>
             </w:rPr>
@@ -2902,6 +3077,7 @@
             </w:tabs>
             <w:spacing w:line="360" w:lineRule="auto"/>
             <w:rPr>
+              <w:rFonts w:hint="default" w:ascii="Times New Roman" w:hAnsi="Times New Roman" w:cs="Times New Roman"/>
               <w:sz w:val="24"/>
               <w:szCs w:val="24"/>
             </w:rPr>
@@ -2920,7 +3096,7 @@
               <w:sz w:val="24"/>
               <w:szCs w:val="24"/>
             </w:rPr>
-            <w:instrText xml:space="preserve"> HYPERLINK \l _Toc5970 </w:instrText>
+            <w:instrText xml:space="preserve"> HYPERLINK \l _Toc1614 </w:instrText>
           </w:r>
           <w:r>
             <w:rPr>
@@ -2941,6 +3117,7 @@
           </w:r>
           <w:r>
             <w:rPr>
+              <w:rFonts w:hint="default" w:ascii="Times New Roman" w:hAnsi="Times New Roman" w:cs="Times New Roman"/>
               <w:sz w:val="24"/>
               <w:szCs w:val="24"/>
             </w:rPr>
@@ -2948,6 +3125,7 @@
           </w:r>
           <w:r>
             <w:rPr>
+              <w:rFonts w:hint="default" w:ascii="Times New Roman" w:hAnsi="Times New Roman" w:cs="Times New Roman"/>
               <w:sz w:val="24"/>
               <w:szCs w:val="24"/>
             </w:rPr>
@@ -2955,13 +3133,15 @@
           </w:r>
           <w:r>
             <w:rPr>
-              <w:sz w:val="24"/>
-              <w:szCs w:val="24"/>
-            </w:rPr>
-            <w:instrText xml:space="preserve"> PAGEREF _Toc5970 \h </w:instrText>
-          </w:r>
-          <w:r>
-            <w:rPr>
+              <w:rFonts w:hint="default" w:ascii="Times New Roman" w:hAnsi="Times New Roman" w:cs="Times New Roman"/>
+              <w:sz w:val="24"/>
+              <w:szCs w:val="24"/>
+            </w:rPr>
+            <w:instrText xml:space="preserve"> PAGEREF _Toc1614 \h </w:instrText>
+          </w:r>
+          <w:r>
+            <w:rPr>
+              <w:rFonts w:hint="default" w:ascii="Times New Roman" w:hAnsi="Times New Roman" w:cs="Times New Roman"/>
               <w:sz w:val="24"/>
               <w:szCs w:val="24"/>
             </w:rPr>
@@ -2969,6 +3149,7 @@
           </w:r>
           <w:r>
             <w:rPr>
+              <w:rFonts w:hint="default" w:ascii="Times New Roman" w:hAnsi="Times New Roman" w:cs="Times New Roman"/>
               <w:sz w:val="24"/>
               <w:szCs w:val="24"/>
             </w:rPr>
@@ -2976,6 +3157,7 @@
           </w:r>
           <w:r>
             <w:rPr>
+              <w:rFonts w:hint="default" w:ascii="Times New Roman" w:hAnsi="Times New Roman" w:cs="Times New Roman"/>
               <w:sz w:val="24"/>
               <w:szCs w:val="24"/>
             </w:rPr>
@@ -2998,6 +3180,7 @@
             </w:tabs>
             <w:spacing w:line="360" w:lineRule="auto"/>
             <w:rPr>
+              <w:rFonts w:hint="default" w:ascii="Times New Roman" w:hAnsi="Times New Roman" w:cs="Times New Roman"/>
               <w:sz w:val="24"/>
               <w:szCs w:val="24"/>
             </w:rPr>
@@ -3016,7 +3199,7 @@
               <w:sz w:val="24"/>
               <w:szCs w:val="24"/>
             </w:rPr>
-            <w:instrText xml:space="preserve"> HYPERLINK \l _Toc16151 </w:instrText>
+            <w:instrText xml:space="preserve"> HYPERLINK \l _Toc8467 </w:instrText>
           </w:r>
           <w:r>
             <w:rPr>
@@ -3037,6 +3220,7 @@
           </w:r>
           <w:r>
             <w:rPr>
+              <w:rFonts w:hint="default" w:ascii="Times New Roman" w:hAnsi="Times New Roman" w:cs="Times New Roman"/>
               <w:sz w:val="24"/>
               <w:szCs w:val="24"/>
             </w:rPr>
@@ -3044,6 +3228,7 @@
           </w:r>
           <w:r>
             <w:rPr>
+              <w:rFonts w:hint="default" w:ascii="Times New Roman" w:hAnsi="Times New Roman" w:cs="Times New Roman"/>
               <w:sz w:val="24"/>
               <w:szCs w:val="24"/>
             </w:rPr>
@@ -3051,13 +3236,15 @@
           </w:r>
           <w:r>
             <w:rPr>
-              <w:sz w:val="24"/>
-              <w:szCs w:val="24"/>
-            </w:rPr>
-            <w:instrText xml:space="preserve"> PAGEREF _Toc16151 \h </w:instrText>
-          </w:r>
-          <w:r>
-            <w:rPr>
+              <w:rFonts w:hint="default" w:ascii="Times New Roman" w:hAnsi="Times New Roman" w:cs="Times New Roman"/>
+              <w:sz w:val="24"/>
+              <w:szCs w:val="24"/>
+            </w:rPr>
+            <w:instrText xml:space="preserve"> PAGEREF _Toc8467 \h </w:instrText>
+          </w:r>
+          <w:r>
+            <w:rPr>
+              <w:rFonts w:hint="default" w:ascii="Times New Roman" w:hAnsi="Times New Roman" w:cs="Times New Roman"/>
               <w:sz w:val="24"/>
               <w:szCs w:val="24"/>
             </w:rPr>
@@ -3065,13 +3252,15 @@
           </w:r>
           <w:r>
             <w:rPr>
-              <w:sz w:val="24"/>
-              <w:szCs w:val="24"/>
-            </w:rPr>
-            <w:t>15</w:t>
-          </w:r>
-          <w:r>
-            <w:rPr>
+              <w:rFonts w:hint="default" w:ascii="Times New Roman" w:hAnsi="Times New Roman" w:cs="Times New Roman"/>
+              <w:sz w:val="24"/>
+              <w:szCs w:val="24"/>
+            </w:rPr>
+            <w:t>17</w:t>
+          </w:r>
+          <w:r>
+            <w:rPr>
+              <w:rFonts w:hint="default" w:ascii="Times New Roman" w:hAnsi="Times New Roman" w:cs="Times New Roman"/>
               <w:sz w:val="24"/>
               <w:szCs w:val="24"/>
             </w:rPr>
@@ -3094,6 +3283,7 @@
             </w:tabs>
             <w:spacing w:line="360" w:lineRule="auto"/>
             <w:rPr>
+              <w:rFonts w:hint="default" w:ascii="Times New Roman" w:hAnsi="Times New Roman" w:cs="Times New Roman"/>
               <w:sz w:val="24"/>
               <w:szCs w:val="24"/>
             </w:rPr>
@@ -3112,7 +3302,7 @@
               <w:sz w:val="24"/>
               <w:szCs w:val="24"/>
             </w:rPr>
-            <w:instrText xml:space="preserve"> HYPERLINK \l _Toc20666 </w:instrText>
+            <w:instrText xml:space="preserve"> HYPERLINK \l _Toc12006 </w:instrText>
           </w:r>
           <w:r>
             <w:rPr>
@@ -3133,6 +3323,7 @@
           </w:r>
           <w:r>
             <w:rPr>
+              <w:rFonts w:hint="default" w:ascii="Times New Roman" w:hAnsi="Times New Roman" w:cs="Times New Roman"/>
               <w:sz w:val="24"/>
               <w:szCs w:val="24"/>
             </w:rPr>
@@ -3140,6 +3331,7 @@
           </w:r>
           <w:r>
             <w:rPr>
+              <w:rFonts w:hint="default" w:ascii="Times New Roman" w:hAnsi="Times New Roman" w:cs="Times New Roman"/>
               <w:sz w:val="24"/>
               <w:szCs w:val="24"/>
             </w:rPr>
@@ -3147,13 +3339,15 @@
           </w:r>
           <w:r>
             <w:rPr>
-              <w:sz w:val="24"/>
-              <w:szCs w:val="24"/>
-            </w:rPr>
-            <w:instrText xml:space="preserve"> PAGEREF _Toc20666 \h </w:instrText>
-          </w:r>
-          <w:r>
-            <w:rPr>
+              <w:rFonts w:hint="default" w:ascii="Times New Roman" w:hAnsi="Times New Roman" w:cs="Times New Roman"/>
+              <w:sz w:val="24"/>
+              <w:szCs w:val="24"/>
+            </w:rPr>
+            <w:instrText xml:space="preserve"> PAGEREF _Toc12006 \h </w:instrText>
+          </w:r>
+          <w:r>
+            <w:rPr>
+              <w:rFonts w:hint="default" w:ascii="Times New Roman" w:hAnsi="Times New Roman" w:cs="Times New Roman"/>
               <w:sz w:val="24"/>
               <w:szCs w:val="24"/>
             </w:rPr>
@@ -3161,13 +3355,15 @@
           </w:r>
           <w:r>
             <w:rPr>
-              <w:sz w:val="24"/>
-              <w:szCs w:val="24"/>
-            </w:rPr>
-            <w:t>16</w:t>
-          </w:r>
-          <w:r>
-            <w:rPr>
+              <w:rFonts w:hint="default" w:ascii="Times New Roman" w:hAnsi="Times New Roman" w:cs="Times New Roman"/>
+              <w:sz w:val="24"/>
+              <w:szCs w:val="24"/>
+            </w:rPr>
+            <w:t>18</w:t>
+          </w:r>
+          <w:r>
+            <w:rPr>
+              <w:rFonts w:hint="default" w:ascii="Times New Roman" w:hAnsi="Times New Roman" w:cs="Times New Roman"/>
               <w:sz w:val="24"/>
               <w:szCs w:val="24"/>
             </w:rPr>
@@ -3190,6 +3386,7 @@
             </w:tabs>
             <w:spacing w:line="360" w:lineRule="auto"/>
             <w:rPr>
+              <w:rFonts w:hint="default" w:ascii="Times New Roman" w:hAnsi="Times New Roman" w:cs="Times New Roman"/>
               <w:sz w:val="24"/>
               <w:szCs w:val="24"/>
             </w:rPr>
@@ -3208,7 +3405,7 @@
               <w:sz w:val="24"/>
               <w:szCs w:val="24"/>
             </w:rPr>
-            <w:instrText xml:space="preserve"> HYPERLINK \l _Toc29357 </w:instrText>
+            <w:instrText xml:space="preserve"> HYPERLINK \l _Toc22774 </w:instrText>
           </w:r>
           <w:r>
             <w:rPr>
@@ -3229,6 +3426,7 @@
           </w:r>
           <w:r>
             <w:rPr>
+              <w:rFonts w:hint="default" w:ascii="Times New Roman" w:hAnsi="Times New Roman" w:cs="Times New Roman"/>
               <w:sz w:val="24"/>
               <w:szCs w:val="24"/>
             </w:rPr>
@@ -3236,6 +3434,7 @@
           </w:r>
           <w:r>
             <w:rPr>
+              <w:rFonts w:hint="default" w:ascii="Times New Roman" w:hAnsi="Times New Roman" w:cs="Times New Roman"/>
               <w:sz w:val="24"/>
               <w:szCs w:val="24"/>
             </w:rPr>
@@ -3243,13 +3442,15 @@
           </w:r>
           <w:r>
             <w:rPr>
-              <w:sz w:val="24"/>
-              <w:szCs w:val="24"/>
-            </w:rPr>
-            <w:instrText xml:space="preserve"> PAGEREF _Toc29357 \h </w:instrText>
-          </w:r>
-          <w:r>
-            <w:rPr>
+              <w:rFonts w:hint="default" w:ascii="Times New Roman" w:hAnsi="Times New Roman" w:cs="Times New Roman"/>
+              <w:sz w:val="24"/>
+              <w:szCs w:val="24"/>
+            </w:rPr>
+            <w:instrText xml:space="preserve"> PAGEREF _Toc22774 \h </w:instrText>
+          </w:r>
+          <w:r>
+            <w:rPr>
+              <w:rFonts w:hint="default" w:ascii="Times New Roman" w:hAnsi="Times New Roman" w:cs="Times New Roman"/>
               <w:sz w:val="24"/>
               <w:szCs w:val="24"/>
             </w:rPr>
@@ -3257,13 +3458,15 @@
           </w:r>
           <w:r>
             <w:rPr>
-              <w:sz w:val="24"/>
-              <w:szCs w:val="24"/>
-            </w:rPr>
-            <w:t>17</w:t>
-          </w:r>
-          <w:r>
-            <w:rPr>
+              <w:rFonts w:hint="default" w:ascii="Times New Roman" w:hAnsi="Times New Roman" w:cs="Times New Roman"/>
+              <w:sz w:val="24"/>
+              <w:szCs w:val="24"/>
+            </w:rPr>
+            <w:t>19</w:t>
+          </w:r>
+          <w:r>
+            <w:rPr>
+              <w:rFonts w:hint="default" w:ascii="Times New Roman" w:hAnsi="Times New Roman" w:cs="Times New Roman"/>
               <w:sz w:val="24"/>
               <w:szCs w:val="24"/>
             </w:rPr>
@@ -3379,7 +3582,7 @@
           <w:szCs w:val="26"/>
         </w:rPr>
       </w:pPr>
-      <w:bookmarkStart w:id="0" w:name="_Toc9868"/>
+      <w:bookmarkStart w:id="0" w:name="_Toc7654"/>
       <w:r>
         <w:rPr>
           <w:rFonts w:hint="default" w:ascii="Times New Roman" w:hAnsi="Times New Roman" w:cs="Times New Roman"/>
@@ -3526,7 +3729,7 @@
           <w:szCs w:val="26"/>
         </w:rPr>
       </w:pPr>
-      <w:bookmarkStart w:id="1" w:name="_Toc29600"/>
+      <w:bookmarkStart w:id="1" w:name="_Toc29499"/>
       <w:r>
         <w:rPr>
           <w:rFonts w:hint="default" w:ascii="Times New Roman" w:hAnsi="Times New Roman" w:cs="Times New Roman"/>
@@ -3793,7 +3996,7 @@
           <w:szCs w:val="26"/>
         </w:rPr>
       </w:pPr>
-      <w:bookmarkStart w:id="2" w:name="_Toc11665"/>
+      <w:bookmarkStart w:id="2" w:name="_Toc4978"/>
       <w:r>
         <w:rPr>
           <w:rFonts w:hint="default" w:ascii="Times New Roman" w:hAnsi="Times New Roman" w:cs="Times New Roman"/>
@@ -4079,7 +4282,7 @@
           <w:szCs w:val="26"/>
         </w:rPr>
       </w:pPr>
-      <w:bookmarkStart w:id="3" w:name="_Toc18855"/>
+      <w:bookmarkStart w:id="3" w:name="_Toc26842"/>
       <w:r>
         <w:rPr>
           <w:rFonts w:hint="default" w:ascii="Times New Roman" w:hAnsi="Times New Roman" w:cs="Times New Roman"/>
@@ -4230,7 +4433,7 @@
           <w:szCs w:val="26"/>
         </w:rPr>
       </w:pPr>
-      <w:bookmarkStart w:id="4" w:name="_Toc20309"/>
+      <w:bookmarkStart w:id="4" w:name="_Toc16999"/>
       <w:r>
         <w:rPr>
           <w:rFonts w:hint="default" w:ascii="Times New Roman" w:hAnsi="Times New Roman" w:cs="Times New Roman"/>
@@ -4324,7 +4527,7 @@
           <w:szCs w:val="26"/>
         </w:rPr>
       </w:pPr>
-      <w:bookmarkStart w:id="5" w:name="_Toc18791"/>
+      <w:bookmarkStart w:id="5" w:name="_Toc29857"/>
       <w:r>
         <w:rPr>
           <w:rFonts w:hint="default" w:ascii="Times New Roman" w:hAnsi="Times New Roman" w:cs="Times New Roman"/>
@@ -4420,7 +4623,7 @@
           <w:szCs w:val="26"/>
         </w:rPr>
       </w:pPr>
-      <w:bookmarkStart w:id="6" w:name="_Toc12048"/>
+      <w:bookmarkStart w:id="6" w:name="_Toc31938"/>
       <w:r>
         <w:rPr>
           <w:rFonts w:hint="default" w:ascii="Times New Roman" w:hAnsi="Times New Roman" w:cs="Times New Roman"/>
@@ -4469,7 +4672,7 @@
           <w:szCs w:val="26"/>
         </w:rPr>
       </w:pPr>
-      <w:bookmarkStart w:id="7" w:name="_Toc25323"/>
+      <w:bookmarkStart w:id="7" w:name="_Toc13728"/>
       <w:r>
         <w:rPr>
           <w:rFonts w:hint="default" w:ascii="Times New Roman" w:hAnsi="Times New Roman" w:cs="Times New Roman"/>
@@ -4560,7 +4763,7 @@
           <w:szCs w:val="26"/>
         </w:rPr>
       </w:pPr>
-      <w:bookmarkStart w:id="8" w:name="_Toc14210"/>
+      <w:bookmarkStart w:id="8" w:name="_Toc20019"/>
       <w:r>
         <w:rPr>
           <w:rFonts w:hint="default" w:ascii="Times New Roman" w:hAnsi="Times New Roman" w:cs="Times New Roman"/>
@@ -4802,7 +5005,7 @@
           <w:szCs w:val="26"/>
         </w:rPr>
       </w:pPr>
-      <w:bookmarkStart w:id="9" w:name="_Toc19765"/>
+      <w:bookmarkStart w:id="9" w:name="_Toc22050"/>
       <w:r>
         <w:rPr>
           <w:rFonts w:hint="default" w:ascii="Times New Roman" w:hAnsi="Times New Roman" w:cs="Times New Roman"/>
@@ -4849,7 +5052,7 @@
           <w:szCs w:val="26"/>
         </w:rPr>
       </w:pPr>
-      <w:bookmarkStart w:id="10" w:name="_Toc26088"/>
+      <w:bookmarkStart w:id="10" w:name="_Toc14282"/>
       <w:r>
         <w:rPr>
           <w:rFonts w:hint="default" w:ascii="Times New Roman" w:hAnsi="Times New Roman" w:cs="Times New Roman"/>
@@ -4946,7 +5149,7 @@
           <w:szCs w:val="26"/>
         </w:rPr>
       </w:pPr>
-      <w:bookmarkStart w:id="11" w:name="_Toc4576"/>
+      <w:bookmarkStart w:id="11" w:name="_Toc6946"/>
       <w:r>
         <w:rPr>
           <w:rFonts w:hint="default" w:ascii="Times New Roman" w:hAnsi="Times New Roman" w:cs="Times New Roman"/>
@@ -5042,7 +5245,7 @@
           <w:szCs w:val="26"/>
         </w:rPr>
       </w:pPr>
-      <w:bookmarkStart w:id="12" w:name="_Toc24946"/>
+      <w:bookmarkStart w:id="12" w:name="_Toc14876"/>
       <w:r>
         <w:rPr>
           <w:rFonts w:hint="default" w:ascii="Times New Roman" w:hAnsi="Times New Roman" w:cs="Times New Roman"/>
@@ -5172,7 +5375,7 @@
           <w:szCs w:val="26"/>
         </w:rPr>
       </w:pPr>
-      <w:bookmarkStart w:id="13" w:name="_Toc5947"/>
+      <w:bookmarkStart w:id="13" w:name="_Toc7261"/>
       <w:r>
         <w:rPr>
           <w:rFonts w:hint="default" w:ascii="Times New Roman" w:hAnsi="Times New Roman" w:cs="Times New Roman"/>
@@ -5323,7 +5526,7 @@
           <w:szCs w:val="26"/>
         </w:rPr>
       </w:pPr>
-      <w:bookmarkStart w:id="14" w:name="_Toc27540"/>
+      <w:bookmarkStart w:id="14" w:name="_Toc10624"/>
       <w:r>
         <w:rPr>
           <w:rFonts w:hint="default" w:ascii="Times New Roman" w:hAnsi="Times New Roman" w:cs="Times New Roman"/>
@@ -5501,7 +5704,7 @@
           <w:szCs w:val="26"/>
         </w:rPr>
       </w:pPr>
-      <w:bookmarkStart w:id="15" w:name="_Toc9185"/>
+      <w:bookmarkStart w:id="15" w:name="_Toc21011"/>
       <w:r>
         <w:rPr>
           <w:rFonts w:hint="default" w:ascii="Times New Roman" w:hAnsi="Times New Roman" w:cs="Times New Roman"/>
@@ -5629,7 +5832,7 @@
           <w:szCs w:val="26"/>
         </w:rPr>
       </w:pPr>
-      <w:bookmarkStart w:id="16" w:name="_Toc22435"/>
+      <w:bookmarkStart w:id="16" w:name="_Toc25946"/>
       <w:r>
         <w:rPr>
           <w:rFonts w:hint="default" w:ascii="Times New Roman" w:hAnsi="Times New Roman" w:cs="Times New Roman"/>
@@ -5806,7 +6009,7 @@
           <w:szCs w:val="26"/>
         </w:rPr>
       </w:pPr>
-      <w:bookmarkStart w:id="17" w:name="_Toc28752"/>
+      <w:bookmarkStart w:id="17" w:name="_Toc19892"/>
       <w:r>
         <w:rPr>
           <w:rFonts w:hint="default" w:ascii="Times New Roman" w:hAnsi="Times New Roman" w:cs="Times New Roman"/>
@@ -5853,7 +6056,7 @@
           <w:szCs w:val="26"/>
         </w:rPr>
       </w:pPr>
-      <w:bookmarkStart w:id="18" w:name="_Toc27808"/>
+      <w:bookmarkStart w:id="18" w:name="_Toc4745"/>
       <w:r>
         <w:rPr>
           <w:rFonts w:hint="default" w:ascii="Times New Roman" w:hAnsi="Times New Roman" w:cs="Times New Roman"/>
@@ -5900,7 +6103,7 @@
           <w:szCs w:val="26"/>
         </w:rPr>
       </w:pPr>
-      <w:bookmarkStart w:id="19" w:name="_Toc15896"/>
+      <w:bookmarkStart w:id="19" w:name="_Toc23818"/>
       <w:r>
         <w:rPr>
           <w:rFonts w:hint="default" w:ascii="Times New Roman" w:hAnsi="Times New Roman" w:cs="Times New Roman"/>
@@ -5964,7 +6167,7 @@
           <w:szCs w:val="26"/>
         </w:rPr>
       </w:pPr>
-      <w:bookmarkStart w:id="20" w:name="_Toc27172"/>
+      <w:bookmarkStart w:id="20" w:name="_Toc14964"/>
       <w:r>
         <w:rPr>
           <w:rFonts w:hint="default" w:ascii="Times New Roman" w:hAnsi="Times New Roman" w:cs="Times New Roman"/>
@@ -6117,7 +6320,7 @@
           <w:szCs w:val="26"/>
         </w:rPr>
       </w:pPr>
-      <w:bookmarkStart w:id="21" w:name="_Toc27027"/>
+      <w:bookmarkStart w:id="21" w:name="_Toc5026"/>
       <w:r>
         <w:rPr>
           <w:rFonts w:hint="default" w:ascii="Times New Roman" w:hAnsi="Times New Roman" w:cs="Times New Roman"/>
@@ -6233,7 +6436,7 @@
           <w:szCs w:val="26"/>
         </w:rPr>
       </w:pPr>
-      <w:bookmarkStart w:id="22" w:name="_Toc29118"/>
+      <w:bookmarkStart w:id="22" w:name="_Toc31559"/>
       <w:r>
         <w:rPr>
           <w:rFonts w:hint="default" w:ascii="Times New Roman" w:hAnsi="Times New Roman" w:cs="Times New Roman"/>
@@ -6358,7 +6561,7 @@
           <w:szCs w:val="26"/>
         </w:rPr>
       </w:pPr>
-      <w:bookmarkStart w:id="23" w:name="_Toc21061"/>
+      <w:bookmarkStart w:id="23" w:name="_Toc21627"/>
       <w:r>
         <w:rPr>
           <w:rFonts w:hint="default" w:ascii="Times New Roman" w:hAnsi="Times New Roman" w:cs="Times New Roman"/>
@@ -6407,7 +6610,7 @@
           <w:szCs w:val="26"/>
         </w:rPr>
       </w:pPr>
-      <w:bookmarkStart w:id="24" w:name="_Toc24653"/>
+      <w:bookmarkStart w:id="24" w:name="_Toc7012"/>
       <w:r>
         <w:rPr>
           <w:rFonts w:hint="default" w:ascii="Times New Roman" w:hAnsi="Times New Roman" w:cs="Times New Roman"/>
@@ -6419,6 +6622,166 @@
         <w:t>Mô hình hệ thống được sử dụng:</w:t>
       </w:r>
       <w:bookmarkEnd w:id="24"/>
+    </w:p>
+    <w:p>
+      <w:pPr>
+        <w:pStyle w:val="12"/>
+        <w:numPr>
+          <w:ilvl w:val="0"/>
+          <w:numId w:val="9"/>
+        </w:numPr>
+        <w:spacing w:line="360" w:lineRule="auto"/>
+        <w:ind w:left="418" w:leftChars="0" w:hanging="418" w:firstLineChars="0"/>
+        <w:jc w:val="both"/>
+        <w:outlineLvl w:val="9"/>
+        <w:rPr>
+          <w:rFonts w:hint="default" w:cs="Times New Roman"/>
+          <w:b w:val="0"/>
+          <w:bCs w:val="0"/>
+          <w:sz w:val="26"/>
+          <w:szCs w:val="26"/>
+          <w:lang w:val="en-US"/>
+        </w:rPr>
+      </w:pPr>
+      <w:r>
+        <w:rPr>
+          <w:rFonts w:hint="default" w:cs="Times New Roman"/>
+          <w:b w:val="0"/>
+          <w:bCs w:val="0"/>
+          <w:sz w:val="26"/>
+          <w:szCs w:val="26"/>
+          <w:lang w:val="en-US"/>
+        </w:rPr>
+        <w:t>Nền tảng: Amazon Linux 2 (Trên Amazon EC2)</w:t>
+      </w:r>
+    </w:p>
+    <w:p>
+      <w:pPr>
+        <w:pStyle w:val="12"/>
+        <w:numPr>
+          <w:ilvl w:val="0"/>
+          <w:numId w:val="9"/>
+        </w:numPr>
+        <w:spacing w:line="360" w:lineRule="auto"/>
+        <w:ind w:left="418" w:leftChars="0" w:hanging="418" w:firstLineChars="0"/>
+        <w:jc w:val="both"/>
+        <w:outlineLvl w:val="9"/>
+        <w:rPr>
+          <w:rFonts w:hint="default" w:cs="Times New Roman"/>
+          <w:b w:val="0"/>
+          <w:bCs w:val="0"/>
+          <w:sz w:val="26"/>
+          <w:szCs w:val="26"/>
+          <w:lang w:val="en-US"/>
+        </w:rPr>
+      </w:pPr>
+      <w:r>
+        <w:rPr>
+          <w:rFonts w:hint="default" w:cs="Times New Roman"/>
+          <w:b w:val="0"/>
+          <w:bCs w:val="0"/>
+          <w:sz w:val="26"/>
+          <w:szCs w:val="26"/>
+          <w:lang w:val="en-US"/>
+        </w:rPr>
+        <w:t>Phiên bản Python: 3.7</w:t>
+      </w:r>
+    </w:p>
+    <w:p>
+      <w:pPr>
+        <w:pStyle w:val="12"/>
+        <w:numPr>
+          <w:ilvl w:val="0"/>
+          <w:numId w:val="9"/>
+        </w:numPr>
+        <w:spacing w:line="360" w:lineRule="auto"/>
+        <w:ind w:left="418" w:leftChars="0" w:hanging="418" w:firstLineChars="0"/>
+        <w:jc w:val="both"/>
+        <w:outlineLvl w:val="9"/>
+        <w:rPr>
+          <w:rFonts w:hint="default" w:cs="Times New Roman"/>
+          <w:b w:val="0"/>
+          <w:bCs w:val="0"/>
+          <w:sz w:val="26"/>
+          <w:szCs w:val="26"/>
+          <w:lang w:val="en-US"/>
+        </w:rPr>
+      </w:pPr>
+      <w:r>
+        <w:rPr>
+          <w:rFonts w:hint="default" w:cs="Times New Roman"/>
+          <w:b w:val="0"/>
+          <w:bCs w:val="0"/>
+          <w:sz w:val="26"/>
+          <w:szCs w:val="26"/>
+          <w:lang w:val="en-US"/>
+        </w:rPr>
+        <w:t>Loại máy EC2: t3.medium</w:t>
+      </w:r>
+    </w:p>
+    <w:p>
+      <w:pPr>
+        <w:pStyle w:val="12"/>
+        <w:numPr>
+          <w:ilvl w:val="0"/>
+          <w:numId w:val="9"/>
+        </w:numPr>
+        <w:spacing w:line="360" w:lineRule="auto"/>
+        <w:ind w:left="418" w:leftChars="0" w:hanging="418" w:firstLineChars="0"/>
+        <w:jc w:val="both"/>
+        <w:outlineLvl w:val="9"/>
+        <w:rPr>
+          <w:rFonts w:hint="default" w:cs="Times New Roman"/>
+          <w:b w:val="0"/>
+          <w:bCs w:val="0"/>
+          <w:sz w:val="26"/>
+          <w:szCs w:val="26"/>
+          <w:lang w:val="en-US"/>
+        </w:rPr>
+      </w:pPr>
+      <w:r>
+        <w:rPr>
+          <w:rFonts w:hint="default" w:cs="Times New Roman"/>
+          <w:b w:val="0"/>
+          <w:bCs w:val="0"/>
+          <w:sz w:val="26"/>
+          <w:szCs w:val="26"/>
+          <w:lang w:val="en-US"/>
+        </w:rPr>
+        <w:t>CPU: 2 nhân</w:t>
+      </w:r>
+    </w:p>
+    <w:p>
+      <w:pPr>
+        <w:pStyle w:val="12"/>
+        <w:numPr>
+          <w:ilvl w:val="0"/>
+          <w:numId w:val="9"/>
+        </w:numPr>
+        <w:spacing w:line="360" w:lineRule="auto"/>
+        <w:ind w:left="418" w:leftChars="0" w:hanging="418" w:firstLineChars="0"/>
+        <w:jc w:val="both"/>
+        <w:outlineLvl w:val="9"/>
+        <w:rPr>
+          <w:rFonts w:hint="default" w:cs="Times New Roman"/>
+          <w:b w:val="0"/>
+          <w:bCs w:val="0"/>
+          <w:sz w:val="26"/>
+          <w:szCs w:val="26"/>
+          <w:lang w:val="en-US"/>
+        </w:rPr>
+      </w:pPr>
+      <w:r>
+        <w:rPr>
+          <w:rFonts w:hint="default" w:cs="Times New Roman"/>
+          <w:b w:val="0"/>
+          <w:bCs w:val="0"/>
+          <w:sz w:val="26"/>
+          <w:szCs w:val="26"/>
+          <w:lang w:val="en-US"/>
+        </w:rPr>
+        <w:t>RAM: 4 GB</w:t>
+      </w:r>
     </w:p>
     <w:p>
       <w:pPr>
@@ -6478,7 +6841,7 @@
           <w:szCs w:val="26"/>
         </w:rPr>
       </w:pPr>
-      <w:bookmarkStart w:id="25" w:name="_Toc5970"/>
+      <w:bookmarkStart w:id="25" w:name="_Toc1614"/>
       <w:r>
         <w:rPr>
           <w:rFonts w:hint="default" w:ascii="Times New Roman" w:hAnsi="Times New Roman" w:cs="Times New Roman"/>
@@ -6496,7 +6859,7 @@
         <w:pStyle w:val="12"/>
         <w:numPr>
           <w:ilvl w:val="0"/>
-          <w:numId w:val="9"/>
+          <w:numId w:val="10"/>
         </w:numPr>
         <w:spacing w:line="360" w:lineRule="auto"/>
         <w:jc w:val="both"/>
@@ -6522,7 +6885,7 @@
         <w:pStyle w:val="12"/>
         <w:numPr>
           <w:ilvl w:val="0"/>
-          <w:numId w:val="9"/>
+          <w:numId w:val="10"/>
         </w:numPr>
         <w:spacing w:line="360" w:lineRule="auto"/>
         <w:jc w:val="both"/>
@@ -6530,35 +6893,17 @@
           <w:rFonts w:hint="default" w:ascii="Times New Roman" w:hAnsi="Times New Roman" w:cs="Times New Roman"/>
           <w:sz w:val="26"/>
           <w:szCs w:val="26"/>
-        </w:rPr>
-      </w:pPr>
-      <w:r>
-        <w:rPr>
-          <w:rFonts w:hint="default" w:ascii="Times New Roman" w:hAnsi="Times New Roman" w:cs="Times New Roman"/>
-          <w:sz w:val="26"/>
-          <w:szCs w:val="26"/>
-        </w:rPr>
-        <w:t>Khởi động trang web bằng cách thực thi câu lệnh:</w:t>
-      </w:r>
-    </w:p>
-    <w:p>
-      <w:pPr>
-        <w:pStyle w:val="12"/>
-        <w:spacing w:line="360" w:lineRule="auto"/>
-        <w:jc w:val="both"/>
-        <w:rPr>
-          <w:rFonts w:hint="default" w:ascii="Times New Roman" w:hAnsi="Times New Roman" w:cs="Times New Roman"/>
-          <w:sz w:val="26"/>
-          <w:szCs w:val="26"/>
-        </w:rPr>
-      </w:pPr>
-      <w:r>
-        <w:rPr>
-          <w:rFonts w:hint="default" w:ascii="Times New Roman" w:hAnsi="Times New Roman" w:cs="Times New Roman"/>
-          <w:sz w:val="26"/>
-          <w:szCs w:val="26"/>
-        </w:rPr>
-        <w:t>python index.py</w:t>
+          <w:lang w:val="en-US"/>
+        </w:rPr>
+      </w:pPr>
+      <w:r>
+        <w:rPr>
+          <w:rFonts w:hint="default" w:cs="Times New Roman"/>
+          <w:sz w:val="26"/>
+          <w:szCs w:val="26"/>
+          <w:lang w:val="en-US"/>
+        </w:rPr>
+        <w:t>Clone repo chứa web của nhóm về từ Github:</w:t>
       </w:r>
     </w:p>
     <w:p>
@@ -6566,7 +6911,124 @@
         <w:pStyle w:val="12"/>
         <w:numPr>
           <w:ilvl w:val="0"/>
-          <w:numId w:val="9"/>
+          <w:numId w:val="0"/>
+        </w:numPr>
+        <w:spacing w:line="360" w:lineRule="auto"/>
+        <w:ind w:leftChars="0"/>
+        <w:jc w:val="both"/>
+        <w:rPr>
+          <w:rFonts w:hint="default"/>
+          <w:sz w:val="26"/>
+          <w:szCs w:val="26"/>
+          <w:lang w:val="en-US"/>
+        </w:rPr>
+      </w:pPr>
+      <w:r>
+        <w:rPr>
+          <w:rFonts w:hint="default" w:cs="Times New Roman"/>
+          <w:sz w:val="26"/>
+          <w:szCs w:val="26"/>
+          <w:lang w:val="en-US"/>
+        </w:rPr>
+        <w:t xml:space="preserve">git clone </w:t>
+      </w:r>
+      <w:r>
+        <w:rPr>
+          <w:rFonts w:hint="default"/>
+          <w:sz w:val="26"/>
+          <w:szCs w:val="26"/>
+          <w:lang w:val="en-US"/>
+        </w:rPr>
+        <w:fldChar w:fldCharType="begin"/>
+      </w:r>
+      <w:r>
+        <w:rPr>
+          <w:rFonts w:hint="default"/>
+          <w:sz w:val="26"/>
+          <w:szCs w:val="26"/>
+          <w:lang w:val="en-US"/>
+        </w:rPr>
+        <w:instrText xml:space="preserve"> HYPERLINK "https://github.com/tienduc18/Project_CP_Kubernetes.git" </w:instrText>
+      </w:r>
+      <w:r>
+        <w:rPr>
+          <w:rFonts w:hint="default"/>
+          <w:sz w:val="26"/>
+          <w:szCs w:val="26"/>
+          <w:lang w:val="en-US"/>
+        </w:rPr>
+        <w:fldChar w:fldCharType="separate"/>
+      </w:r>
+      <w:r>
+        <w:rPr>
+          <w:rStyle w:val="11"/>
+          <w:rFonts w:hint="default"/>
+          <w:sz w:val="26"/>
+          <w:szCs w:val="26"/>
+          <w:lang w:val="en-US"/>
+        </w:rPr>
+        <w:t>https://github.com/tienduc18/Project_CP_Kubernetes.git</w:t>
+      </w:r>
+      <w:r>
+        <w:rPr>
+          <w:rFonts w:hint="default"/>
+          <w:sz w:val="26"/>
+          <w:szCs w:val="26"/>
+          <w:lang w:val="en-US"/>
+        </w:rPr>
+        <w:fldChar w:fldCharType="end"/>
+      </w:r>
+    </w:p>
+    <w:p>
+      <w:pPr>
+        <w:pStyle w:val="12"/>
+        <w:numPr>
+          <w:ilvl w:val="0"/>
+          <w:numId w:val="10"/>
+        </w:numPr>
+        <w:spacing w:line="360" w:lineRule="auto"/>
+        <w:jc w:val="both"/>
+        <w:rPr>
+          <w:rFonts w:hint="default" w:ascii="Times New Roman" w:hAnsi="Times New Roman" w:cs="Times New Roman"/>
+          <w:sz w:val="26"/>
+          <w:szCs w:val="26"/>
+        </w:rPr>
+      </w:pPr>
+      <w:r>
+        <w:rPr>
+          <w:rFonts w:hint="default" w:ascii="Times New Roman" w:hAnsi="Times New Roman" w:cs="Times New Roman"/>
+          <w:sz w:val="26"/>
+          <w:szCs w:val="26"/>
+        </w:rPr>
+        <w:t>Khởi động trang web bằng cách thực thi câu lệnh:</w:t>
+      </w:r>
+    </w:p>
+    <w:p>
+      <w:pPr>
+        <w:pStyle w:val="12"/>
+        <w:spacing w:line="360" w:lineRule="auto"/>
+        <w:jc w:val="both"/>
+        <w:rPr>
+          <w:rFonts w:hint="default" w:ascii="Times New Roman" w:hAnsi="Times New Roman" w:cs="Times New Roman"/>
+          <w:sz w:val="26"/>
+          <w:szCs w:val="26"/>
+        </w:rPr>
+      </w:pPr>
+      <w:r>
+        <w:rPr>
+          <w:rFonts w:hint="default" w:ascii="Times New Roman" w:hAnsi="Times New Roman" w:cs="Times New Roman"/>
+          <w:sz w:val="26"/>
+          <w:szCs w:val="26"/>
+        </w:rPr>
+        <w:t>python index.py</w:t>
+      </w:r>
+    </w:p>
+    <w:p>
+      <w:pPr>
+        <w:pStyle w:val="12"/>
+        <w:numPr>
+          <w:ilvl w:val="0"/>
+          <w:numId w:val="10"/>
         </w:numPr>
         <w:spacing w:line="360" w:lineRule="auto"/>
         <w:jc w:val="both"/>
@@ -6646,7 +7108,7 @@
         <w:pStyle w:val="12"/>
         <w:numPr>
           <w:ilvl w:val="0"/>
-          <w:numId w:val="9"/>
+          <w:numId w:val="10"/>
         </w:numPr>
         <w:spacing w:line="360" w:lineRule="auto"/>
         <w:jc w:val="both"/>
@@ -6670,7 +7132,7 @@
         <w:pStyle w:val="12"/>
         <w:numPr>
           <w:ilvl w:val="1"/>
-          <w:numId w:val="9"/>
+          <w:numId w:val="10"/>
         </w:numPr>
         <w:spacing w:line="360" w:lineRule="auto"/>
         <w:jc w:val="both"/>
@@ -6694,7 +7156,7 @@
         <w:pStyle w:val="12"/>
         <w:numPr>
           <w:ilvl w:val="1"/>
-          <w:numId w:val="9"/>
+          <w:numId w:val="10"/>
         </w:numPr>
         <w:spacing w:line="360" w:lineRule="auto"/>
         <w:jc w:val="both"/>
@@ -6718,7 +7180,7 @@
         <w:pStyle w:val="12"/>
         <w:numPr>
           <w:ilvl w:val="1"/>
-          <w:numId w:val="9"/>
+          <w:numId w:val="10"/>
         </w:numPr>
         <w:spacing w:line="360" w:lineRule="auto"/>
         <w:jc w:val="both"/>
@@ -6742,7 +7204,7 @@
         <w:pStyle w:val="12"/>
         <w:numPr>
           <w:ilvl w:val="0"/>
-          <w:numId w:val="9"/>
+          <w:numId w:val="10"/>
         </w:numPr>
         <w:spacing w:line="360" w:lineRule="auto"/>
         <w:jc w:val="both"/>
@@ -6822,7 +7284,7 @@
         <w:pStyle w:val="12"/>
         <w:numPr>
           <w:ilvl w:val="0"/>
-          <w:numId w:val="9"/>
+          <w:numId w:val="10"/>
         </w:numPr>
         <w:spacing w:line="360" w:lineRule="auto"/>
         <w:jc w:val="both"/>
@@ -6846,7 +7308,7 @@
         <w:pStyle w:val="12"/>
         <w:numPr>
           <w:ilvl w:val="0"/>
-          <w:numId w:val="9"/>
+          <w:numId w:val="10"/>
         </w:numPr>
         <w:spacing w:line="360" w:lineRule="auto"/>
         <w:jc w:val="both"/>
@@ -6870,7 +7332,7 @@
         <w:pStyle w:val="12"/>
         <w:numPr>
           <w:ilvl w:val="1"/>
-          <w:numId w:val="9"/>
+          <w:numId w:val="10"/>
         </w:numPr>
         <w:spacing w:line="360" w:lineRule="auto"/>
         <w:jc w:val="both"/>
@@ -6950,7 +7412,7 @@
         <w:pStyle w:val="12"/>
         <w:numPr>
           <w:ilvl w:val="1"/>
-          <w:numId w:val="9"/>
+          <w:numId w:val="10"/>
         </w:numPr>
         <w:spacing w:line="360" w:lineRule="auto"/>
         <w:jc w:val="both"/>
@@ -7030,7 +7492,7 @@
         <w:pStyle w:val="12"/>
         <w:numPr>
           <w:ilvl w:val="1"/>
-          <w:numId w:val="9"/>
+          <w:numId w:val="10"/>
         </w:numPr>
         <w:spacing w:line="360" w:lineRule="auto"/>
         <w:jc w:val="both"/>
@@ -7054,7 +7516,7 @@
         <w:pStyle w:val="12"/>
         <w:numPr>
           <w:ilvl w:val="0"/>
-          <w:numId w:val="9"/>
+          <w:numId w:val="10"/>
         </w:numPr>
         <w:spacing w:line="360" w:lineRule="auto"/>
         <w:jc w:val="both"/>
@@ -7071,6 +7533,23 @@
           <w:szCs w:val="26"/>
         </w:rPr>
         <w:t>Trong trường hợp client muốn xoá ứng dụng thì công việc tiếp theo mà client phải làm là click vào nút “delete” tương ứng với ứng dụng đó.</w:t>
+      </w:r>
+    </w:p>
+    <w:p>
+      <w:pPr>
+        <w:rPr>
+          <w:rFonts w:hint="default" w:ascii="Times New Roman" w:hAnsi="Times New Roman" w:cs="Times New Roman"/>
+          <w:sz w:val="26"/>
+          <w:szCs w:val="26"/>
+        </w:rPr>
+      </w:pPr>
+      <w:r>
+        <w:rPr>
+          <w:rFonts w:hint="default" w:ascii="Times New Roman" w:hAnsi="Times New Roman" w:cs="Times New Roman"/>
+          <w:sz w:val="26"/>
+          <w:szCs w:val="26"/>
+        </w:rPr>
+        <w:br w:type="page"/>
       </w:r>
     </w:p>
     <w:p>
@@ -7091,7 +7570,7 @@
           <w:szCs w:val="26"/>
         </w:rPr>
       </w:pPr>
-      <w:bookmarkStart w:id="26" w:name="_Toc16151"/>
+      <w:bookmarkStart w:id="26" w:name="_Toc8467"/>
       <w:r>
         <w:rPr>
           <w:rFonts w:hint="default" w:ascii="Times New Roman" w:hAnsi="Times New Roman" w:cs="Times New Roman"/>
@@ -7109,7 +7588,7 @@
         <w:pStyle w:val="12"/>
         <w:numPr>
           <w:ilvl w:val="0"/>
-          <w:numId w:val="10"/>
+          <w:numId w:val="11"/>
         </w:numPr>
         <w:spacing w:line="360" w:lineRule="auto"/>
         <w:jc w:val="both"/>
@@ -7133,7 +7612,7 @@
         <w:pStyle w:val="12"/>
         <w:numPr>
           <w:ilvl w:val="0"/>
-          <w:numId w:val="10"/>
+          <w:numId w:val="11"/>
         </w:numPr>
         <w:spacing w:line="360" w:lineRule="auto"/>
         <w:jc w:val="both"/>
@@ -7174,7 +7653,7 @@
         <w:pStyle w:val="12"/>
         <w:numPr>
           <w:ilvl w:val="0"/>
-          <w:numId w:val="10"/>
+          <w:numId w:val="11"/>
         </w:numPr>
         <w:spacing w:line="360" w:lineRule="auto"/>
         <w:jc w:val="both"/>
@@ -7198,7 +7677,7 @@
         <w:pStyle w:val="12"/>
         <w:numPr>
           <w:ilvl w:val="0"/>
-          <w:numId w:val="10"/>
+          <w:numId w:val="11"/>
         </w:numPr>
         <w:spacing w:line="360" w:lineRule="auto"/>
         <w:jc w:val="both"/>
@@ -7222,7 +7701,7 @@
         <w:pStyle w:val="12"/>
         <w:numPr>
           <w:ilvl w:val="0"/>
-          <w:numId w:val="10"/>
+          <w:numId w:val="11"/>
         </w:numPr>
         <w:spacing w:line="360" w:lineRule="auto"/>
         <w:jc w:val="both"/>
@@ -7239,6 +7718,23 @@
           <w:szCs w:val="26"/>
         </w:rPr>
         <w:t>Do tình hình dịch bệnh hiện tại nên tụi em vẫn không thể tạo được cụm K8s trên máy thật Linux mà phải sử dụng Minikube để tiện trong việc nghiên cứu về K8s.</w:t>
+      </w:r>
+    </w:p>
+    <w:p>
+      <w:pPr>
+        <w:rPr>
+          <w:rFonts w:hint="default" w:ascii="Times New Roman" w:hAnsi="Times New Roman" w:cs="Times New Roman"/>
+          <w:sz w:val="26"/>
+          <w:szCs w:val="26"/>
+        </w:rPr>
+      </w:pPr>
+      <w:r>
+        <w:rPr>
+          <w:rFonts w:hint="default" w:ascii="Times New Roman" w:hAnsi="Times New Roman" w:cs="Times New Roman"/>
+          <w:sz w:val="26"/>
+          <w:szCs w:val="26"/>
+        </w:rPr>
+        <w:br w:type="page"/>
       </w:r>
     </w:p>
     <w:p>
@@ -7259,7 +7755,7 @@
           <w:szCs w:val="26"/>
         </w:rPr>
       </w:pPr>
-      <w:bookmarkStart w:id="27" w:name="_Toc20666"/>
+      <w:bookmarkStart w:id="27" w:name="_Toc12006"/>
       <w:r>
         <w:rPr>
           <w:rFonts w:hint="default" w:ascii="Times New Roman" w:hAnsi="Times New Roman" w:cs="Times New Roman"/>
@@ -7277,7 +7773,7 @@
         <w:pStyle w:val="12"/>
         <w:numPr>
           <w:ilvl w:val="0"/>
-          <w:numId w:val="11"/>
+          <w:numId w:val="12"/>
         </w:numPr>
         <w:spacing w:line="360" w:lineRule="auto"/>
         <w:jc w:val="both"/>
@@ -7312,7 +7808,7 @@
         <w:pStyle w:val="12"/>
         <w:numPr>
           <w:ilvl w:val="0"/>
-          <w:numId w:val="11"/>
+          <w:numId w:val="12"/>
         </w:numPr>
         <w:spacing w:line="360" w:lineRule="auto"/>
         <w:jc w:val="both"/>
@@ -7339,7 +7835,7 @@
         <w:pStyle w:val="12"/>
         <w:numPr>
           <w:ilvl w:val="0"/>
-          <w:numId w:val="11"/>
+          <w:numId w:val="12"/>
         </w:numPr>
         <w:spacing w:line="360" w:lineRule="auto"/>
         <w:jc w:val="both"/>
@@ -7374,7 +7870,7 @@
         <w:pStyle w:val="12"/>
         <w:numPr>
           <w:ilvl w:val="0"/>
-          <w:numId w:val="11"/>
+          <w:numId w:val="12"/>
         </w:numPr>
         <w:spacing w:line="360" w:lineRule="auto"/>
         <w:jc w:val="both"/>
@@ -7400,7 +7896,7 @@
         <w:pStyle w:val="12"/>
         <w:numPr>
           <w:ilvl w:val="0"/>
-          <w:numId w:val="11"/>
+          <w:numId w:val="12"/>
         </w:numPr>
         <w:spacing w:line="360" w:lineRule="auto"/>
         <w:jc w:val="both"/>
@@ -7465,12 +7961,9 @@
     <w:p>
       <w:pPr>
         <w:pStyle w:val="12"/>
-        <w:numPr>
-          <w:ilvl w:val="0"/>
-          <w:numId w:val="11"/>
-        </w:numPr>
-        <w:spacing w:line="360" w:lineRule="auto"/>
-        <w:jc w:val="both"/>
+        <w:spacing w:line="360" w:lineRule="auto"/>
+        <w:jc w:val="center"/>
+        <w:outlineLvl w:val="0"/>
         <w:rPr>
           <w:rFonts w:hint="default" w:ascii="Times New Roman" w:hAnsi="Times New Roman" w:cs="Times New Roman"/>
           <w:b/>
@@ -7479,13 +7972,8 @@
           <w:szCs w:val="26"/>
         </w:rPr>
       </w:pPr>
-    </w:p>
-    <w:p>
-      <w:pPr>
-        <w:pStyle w:val="12"/>
-        <w:spacing w:line="360" w:lineRule="auto"/>
-        <w:jc w:val="center"/>
-        <w:outlineLvl w:val="0"/>
+      <w:bookmarkStart w:id="28" w:name="_Toc22774"/>
+      <w:r>
         <w:rPr>
           <w:rFonts w:hint="default" w:ascii="Times New Roman" w:hAnsi="Times New Roman" w:cs="Times New Roman"/>
           <w:b/>
@@ -7493,16 +7981,6 @@
           <w:sz w:val="26"/>
           <w:szCs w:val="26"/>
         </w:rPr>
-      </w:pPr>
-      <w:bookmarkStart w:id="28" w:name="_Toc29357"/>
-      <w:r>
-        <w:rPr>
-          <w:rFonts w:hint="default" w:ascii="Times New Roman" w:hAnsi="Times New Roman" w:cs="Times New Roman"/>
-          <w:b/>
-          <w:bCs/>
-          <w:sz w:val="26"/>
-          <w:szCs w:val="26"/>
-        </w:rPr>
         <w:t>NGUỒN THAM KHẢO</w:t>
       </w:r>
       <w:bookmarkEnd w:id="28"/>
@@ -7657,21 +8135,106 @@
         <w:pStyle w:val="12"/>
         <w:spacing w:line="360" w:lineRule="auto"/>
         <w:jc w:val="both"/>
-        <w:rPr>
-          <w:rStyle w:val="11"/>
-          <w:rFonts w:hint="default" w:ascii="Times New Roman" w:hAnsi="Times New Roman" w:cs="Times New Roman"/>
-          <w:sz w:val="26"/>
-          <w:szCs w:val="26"/>
-        </w:rPr>
-      </w:pPr>
-      <w:r>
         <w:rPr>
           <w:rStyle w:val="11"/>
           <w:rFonts w:hint="default" w:ascii="Times New Roman" w:hAnsi="Times New Roman"/>
           <w:sz w:val="26"/>
           <w:szCs w:val="26"/>
         </w:rPr>
+      </w:pPr>
+      <w:r>
+        <w:rPr>
+          <w:rStyle w:val="11"/>
+          <w:rFonts w:hint="default" w:ascii="Times New Roman" w:hAnsi="Times New Roman"/>
+          <w:sz w:val="26"/>
+          <w:szCs w:val="26"/>
+        </w:rPr>
+        <w:fldChar w:fldCharType="begin"/>
+      </w:r>
+      <w:r>
+        <w:rPr>
+          <w:rStyle w:val="11"/>
+          <w:rFonts w:hint="default" w:ascii="Times New Roman" w:hAnsi="Times New Roman"/>
+          <w:sz w:val="26"/>
+          <w:szCs w:val="26"/>
+        </w:rPr>
+        <w:instrText xml:space="preserve"> HYPERLINK "https://xuanthulab.net/kubernetes/" </w:instrText>
+      </w:r>
+      <w:r>
+        <w:rPr>
+          <w:rStyle w:val="11"/>
+          <w:rFonts w:hint="default" w:ascii="Times New Roman" w:hAnsi="Times New Roman"/>
+          <w:sz w:val="26"/>
+          <w:szCs w:val="26"/>
+        </w:rPr>
+        <w:fldChar w:fldCharType="separate"/>
+      </w:r>
+      <w:r>
+        <w:rPr>
+          <w:rStyle w:val="11"/>
+          <w:rFonts w:hint="default" w:ascii="Times New Roman" w:hAnsi="Times New Roman"/>
+          <w:sz w:val="26"/>
+          <w:szCs w:val="26"/>
+        </w:rPr>
         <w:t>https://xuanthulab.net/kubernetes/</w:t>
+      </w:r>
+      <w:r>
+        <w:rPr>
+          <w:rStyle w:val="11"/>
+          <w:rFonts w:hint="default" w:ascii="Times New Roman" w:hAnsi="Times New Roman"/>
+          <w:sz w:val="26"/>
+          <w:szCs w:val="26"/>
+        </w:rPr>
+        <w:fldChar w:fldCharType="end"/>
+      </w:r>
+    </w:p>
+    <w:p>
+      <w:pPr>
+        <w:pStyle w:val="12"/>
+        <w:bidi w:val="0"/>
+        <w:rPr>
+          <w:rStyle w:val="11"/>
+          <w:rFonts w:hint="default"/>
+          <w:color w:val="auto"/>
+          <w:szCs w:val="26"/>
+          <w:u w:val="none"/>
+          <w:lang w:val="en-US"/>
+        </w:rPr>
+      </w:pPr>
+      <w:r>
+        <w:rPr>
+          <w:rStyle w:val="11"/>
+          <w:rFonts w:hint="default"/>
+          <w:color w:val="auto"/>
+          <w:szCs w:val="26"/>
+          <w:u w:val="none"/>
+          <w:lang w:val="en-US"/>
+        </w:rPr>
+        <w:t>Link Github repo chứa web viết bằng Python Flask của nhóm em:</w:t>
+      </w:r>
+    </w:p>
+    <w:p>
+      <w:pPr>
+        <w:pStyle w:val="12"/>
+        <w:spacing w:line="360" w:lineRule="auto"/>
+        <w:jc w:val="both"/>
+        <w:rPr>
+          <w:rStyle w:val="11"/>
+          <w:rFonts w:hint="default"/>
+          <w:sz w:val="26"/>
+          <w:szCs w:val="26"/>
+          <w:lang w:val="en-US"/>
+        </w:rPr>
+      </w:pPr>
+      <w:r>
+        <w:rPr>
+          <w:rStyle w:val="11"/>
+          <w:rFonts w:hint="default"/>
+          <w:sz w:val="26"/>
+          <w:szCs w:val="26"/>
+          <w:lang w:val="en-US"/>
+        </w:rPr>
+        <w:t>https://github.com/tienduc18/Project_CP_Kubernetes.git</w:t>
       </w:r>
     </w:p>
     <w:p>
@@ -8758,6 +9321,26 @@
     </w:lvl>
   </w:abstractNum>
   <w:abstractNum w:abstractNumId="10">
+    <w:nsid w:val="6DB6724D"/>
+    <w:multiLevelType w:val="singleLevel"/>
+    <w:tmpl w:val="6DB6724D"/>
+    <w:lvl w:ilvl="0" w:tentative="0">
+      <w:start w:val="1"/>
+      <w:numFmt w:val="bullet"/>
+      <w:lvlText w:val="−"/>
+      <w:lvlJc w:val="left"/>
+      <w:pPr>
+        <w:tabs>
+          <w:tab w:val="left" w:pos="420"/>
+        </w:tabs>
+        <w:ind w:left="418" w:leftChars="0" w:hanging="418" w:firstLineChars="0"/>
+      </w:pPr>
+      <w:rPr>
+        <w:rFonts w:hint="default" w:ascii="Arial" w:hAnsi="Arial" w:cs="Arial"/>
+      </w:rPr>
+    </w:lvl>
+  </w:abstractNum>
+  <w:abstractNum w:abstractNumId="11">
     <w:nsid w:val="75E8A808"/>
     <w:multiLevelType w:val="multilevel"/>
     <w:tmpl w:val="75E8A808"/>
@@ -8913,7 +9496,7 @@
     <w:abstractNumId w:val="2"/>
   </w:num>
   <w:num w:numId="6">
-    <w:abstractNumId w:val="10"/>
+    <w:abstractNumId w:val="11"/>
   </w:num>
   <w:num w:numId="7">
     <w:abstractNumId w:val="8"/>
@@ -8922,12 +9505,15 @@
     <w:abstractNumId w:val="7"/>
   </w:num>
   <w:num w:numId="9">
+    <w:abstractNumId w:val="10"/>
+  </w:num>
+  <w:num w:numId="10">
     <w:abstractNumId w:val="9"/>
   </w:num>
-  <w:num w:numId="10">
+  <w:num w:numId="11">
     <w:abstractNumId w:val="6"/>
   </w:num>
-  <w:num w:numId="11">
+  <w:num w:numId="12">
     <w:abstractNumId w:val="0"/>
   </w:num>
 </w:numbering>
@@ -9043,7 +9629,7 @@
     <w:lsdException w:qFormat="1" w:unhideWhenUsed="0" w:uiPriority="0" w:semiHidden="0" w:name="HTML Code"/>
     <w:lsdException w:unhideWhenUsed="0" w:uiPriority="0" w:semiHidden="0" w:name="HTML Definition"/>
     <w:lsdException w:unhideWhenUsed="0" w:uiPriority="0" w:semiHidden="0" w:name="HTML Keyboard"/>
-    <w:lsdException w:unhideWhenUsed="0" w:uiPriority="0" w:semiHidden="0" w:name="HTML Preformatted"/>
+    <w:lsdException w:qFormat="1" w:unhideWhenUsed="0" w:uiPriority="0" w:semiHidden="0" w:name="HTML Preformatted"/>
     <w:lsdException w:unhideWhenUsed="0" w:uiPriority="0" w:semiHidden="0" w:name="HTML Sample"/>
     <w:lsdException w:unhideWhenUsed="0" w:uiPriority="0" w:semiHidden="0" w:name="HTML Typewriter"/>
     <w:lsdException w:unhideWhenUsed="0" w:uiPriority="0" w:semiHidden="0" w:name="HTML Variable"/>
@@ -9329,6 +9915,7 @@
   </w:style>
   <w:style w:type="paragraph" w:styleId="10">
     <w:name w:val="HTML Preformatted"/>
+    <w:qFormat/>
     <w:uiPriority w:val="0"/>
     <w:pPr>
       <w:tabs>

</xml_diff>